<commit_message>
DESKTOP optimisation routing in controller for devis
</commit_message>
<xml_diff>
--- a/assets/files/templates/devis_chrisbdev_template.docx
+++ b/assets/files/templates/devis_chrisbdev_template.docx
@@ -779,7 +779,6 @@
                             <w:color w:val="FFFFFF" w:themeColor="background1"/>
                           </w:rPr>
                         </w:pPr>
-                        <w:proofErr w:type="gramStart"/>
                         <w:r>
                           <w:rPr>
                             <w:rFonts w:ascii="Open Sans" w:eastAsia="Open Sans" w:hAnsi="Open Sans" w:cs="Open Sans"/>
@@ -788,7 +787,6 @@
                           </w:rPr>
                           <w:t>Email</w:t>
                         </w:r>
-                        <w:proofErr w:type="gramEnd"/>
                         <w:r>
                           <w:rPr>
                             <w:rFonts w:ascii="Open Sans" w:eastAsia="Open Sans" w:hAnsi="Open Sans" w:cs="Open Sans"/>
@@ -896,24 +894,21 @@
         <w:ind w:left="3" w:right="-187"/>
       </w:pPr>
       <w:r>
-        <w:rPr>
-          <w:noProof/>
-        </w:rPr>
         <mc:AlternateContent>
           <mc:Choice Requires="wps">
             <w:drawing>
-              <wp:anchor distT="45720" distB="45720" distL="114300" distR="114300" simplePos="0" relativeHeight="251661312" behindDoc="0" locked="0" layoutInCell="1" allowOverlap="1" wp14:anchorId="0A883EB2" wp14:editId="58BE712A">
+              <wp:anchor distT="45720" distB="45720" distL="114300" distR="114300" simplePos="0" relativeHeight="251697152" behindDoc="0" locked="0" layoutInCell="1" allowOverlap="1" wp14:anchorId="511460A9" wp14:editId="0EAA8DE5">
                 <wp:simplePos x="0" y="0"/>
                 <wp:positionH relativeFrom="column">
-                  <wp:posOffset>26300</wp:posOffset>
+                  <wp:posOffset>32385</wp:posOffset>
                 </wp:positionH>
                 <wp:positionV relativeFrom="paragraph">
-                  <wp:posOffset>388989</wp:posOffset>
+                  <wp:posOffset>429895</wp:posOffset>
                 </wp:positionV>
-                <wp:extent cx="1807535" cy="935355"/>
+                <wp:extent cx="1807210" cy="935355"/>
                 <wp:effectExtent l="0" t="0" r="0" b="0"/>
                 <wp:wrapNone/>
-                <wp:docPr id="217" name="Zone de texte 2"/>
+                <wp:docPr id="34" name="Zone de texte 2"/>
                 <wp:cNvGraphicFramePr>
                   <a:graphicFrameLocks xmlns:a="http://schemas.openxmlformats.org/drawingml/2006/main"/>
                 </wp:cNvGraphicFramePr>
@@ -926,7 +921,7 @@
                       <wps:spPr bwMode="auto">
                         <a:xfrm>
                           <a:off x="0" y="0"/>
-                          <a:ext cx="1807535" cy="935355"/>
+                          <a:ext cx="1807210" cy="935355"/>
                         </a:xfrm>
                         <a:prstGeom prst="rect">
                           <a:avLst/>
@@ -968,11 +963,11 @@
           </mc:Choice>
           <mc:Fallback>
             <w:pict>
-              <v:shapetype w14:anchorId="0A883EB2" id="_x0000_t202" coordsize="21600,21600" o:spt="202" path="m,l,21600r21600,l21600,xe">
+              <v:shapetype w14:anchorId="511460A9" id="_x0000_t202" coordsize="21600,21600" o:spt="202" path="m,l,21600r21600,l21600,xe">
                 <v:stroke joinstyle="miter"/>
                 <v:path gradientshapeok="t" o:connecttype="rect"/>
               </v:shapetype>
-              <v:shape id="Zone de texte 2" o:spid="_x0000_s1038" type="#_x0000_t202" style="position:absolute;left:0;text-align:left;margin-left:2.05pt;margin-top:30.65pt;width:142.35pt;height:73.65pt;z-index:251661312;visibility:visible;mso-wrap-style:square;mso-width-percent:0;mso-height-percent:0;mso-wrap-distance-left:9pt;mso-wrap-distance-top:3.6pt;mso-wrap-distance-right:9pt;mso-wrap-distance-bottom:3.6pt;mso-position-horizontal:absolute;mso-position-horizontal-relative:text;mso-position-vertical:absolute;mso-position-vertical-relative:text;mso-width-percent:0;mso-height-percent:0;mso-width-relative:margin;mso-height-relative:margin;v-text-anchor:middle" o:gfxdata="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" filled="f" stroked="f">
+              <v:shape id="Zone de texte 2" o:spid="_x0000_s1038" type="#_x0000_t202" style="position:absolute;left:0;text-align:left;margin-left:2.55pt;margin-top:33.85pt;width:142.3pt;height:73.65pt;z-index:251697152;visibility:visible;mso-wrap-style:square;mso-width-percent:0;mso-height-percent:0;mso-wrap-distance-left:9pt;mso-wrap-distance-top:3.6pt;mso-wrap-distance-right:9pt;mso-wrap-distance-bottom:3.6pt;mso-position-horizontal:absolute;mso-position-horizontal-relative:text;mso-position-vertical:absolute;mso-position-vertical-relative:text;mso-width-percent:0;mso-height-percent:0;mso-width-relative:margin;mso-height-relative:margin;v-text-anchor:middle" o:gfxdata="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" filled="f" stroked="f">
                 <v:textbox>
                   <w:txbxContent>
                     <w:p>
@@ -991,24 +986,21 @@
         </mc:AlternateContent>
       </w:r>
       <w:r>
-        <w:rPr>
-          <w:noProof/>
-        </w:rPr>
         <mc:AlternateContent>
           <mc:Choice Requires="wps">
             <w:drawing>
-              <wp:anchor distT="45720" distB="45720" distL="114300" distR="114300" simplePos="0" relativeHeight="251663360" behindDoc="0" locked="0" layoutInCell="1" allowOverlap="1" wp14:anchorId="1934088D" wp14:editId="0E996400">
+              <wp:anchor distT="45720" distB="45720" distL="114300" distR="114300" simplePos="0" relativeHeight="251698176" behindDoc="0" locked="0" layoutInCell="1" allowOverlap="1" wp14:anchorId="79BD6338" wp14:editId="77799734">
                 <wp:simplePos x="0" y="0"/>
                 <wp:positionH relativeFrom="column">
-                  <wp:posOffset>1864655</wp:posOffset>
+                  <wp:posOffset>1877060</wp:posOffset>
                 </wp:positionH>
                 <wp:positionV relativeFrom="paragraph">
-                  <wp:posOffset>406870</wp:posOffset>
+                  <wp:posOffset>427355</wp:posOffset>
                 </wp:positionV>
-                <wp:extent cx="1775637" cy="935665"/>
+                <wp:extent cx="1775460" cy="935355"/>
                 <wp:effectExtent l="0" t="0" r="0" b="0"/>
                 <wp:wrapNone/>
-                <wp:docPr id="2" name="Zone de texte 2"/>
+                <wp:docPr id="35" name="Zone de texte 35"/>
                 <wp:cNvGraphicFramePr>
                   <a:graphicFrameLocks xmlns:a="http://schemas.openxmlformats.org/drawingml/2006/main"/>
                 </wp:cNvGraphicFramePr>
@@ -1021,7 +1013,7 @@
                       <wps:spPr bwMode="auto">
                         <a:xfrm>
                           <a:off x="0" y="0"/>
-                          <a:ext cx="1775637" cy="935665"/>
+                          <a:ext cx="1775460" cy="935355"/>
                         </a:xfrm>
                         <a:prstGeom prst="rect">
                           <a:avLst/>
@@ -1063,7 +1055,7 @@
           </mc:Choice>
           <mc:Fallback>
             <w:pict>
-              <v:shape w14:anchorId="1934088D" id="_x0000_s1039" type="#_x0000_t202" style="position:absolute;left:0;text-align:left;margin-left:146.8pt;margin-top:32.05pt;width:139.8pt;height:73.65pt;z-index:251663360;visibility:visible;mso-wrap-style:square;mso-width-percent:0;mso-height-percent:0;mso-wrap-distance-left:9pt;mso-wrap-distance-top:3.6pt;mso-wrap-distance-right:9pt;mso-wrap-distance-bottom:3.6pt;mso-position-horizontal:absolute;mso-position-horizontal-relative:text;mso-position-vertical:absolute;mso-position-vertical-relative:text;mso-width-percent:0;mso-height-percent:0;mso-width-relative:margin;mso-height-relative:margin;v-text-anchor:middle" o:gfxdata="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" filled="f" stroked="f">
+              <v:shape w14:anchorId="79BD6338" id="Zone de texte 35" o:spid="_x0000_s1039" type="#_x0000_t202" style="position:absolute;left:0;text-align:left;margin-left:147.8pt;margin-top:33.65pt;width:139.8pt;height:73.65pt;z-index:251698176;visibility:visible;mso-wrap-style:square;mso-width-percent:0;mso-height-percent:0;mso-wrap-distance-left:9pt;mso-wrap-distance-top:3.6pt;mso-wrap-distance-right:9pt;mso-wrap-distance-bottom:3.6pt;mso-position-horizontal:absolute;mso-position-horizontal-relative:text;mso-position-vertical:absolute;mso-position-vertical-relative:text;mso-width-percent:0;mso-height-percent:0;mso-width-relative:margin;mso-height-relative:margin;v-text-anchor:middle" o:gfxdata="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" filled="f" stroked="f">
                 <v:textbox>
                   <w:txbxContent>
                     <w:p>
@@ -1082,24 +1074,21 @@
         </mc:AlternateContent>
       </w:r>
       <w:r>
-        <w:rPr>
-          <w:noProof/>
-        </w:rPr>
         <mc:AlternateContent>
           <mc:Choice Requires="wps">
             <w:drawing>
-              <wp:anchor distT="45720" distB="45720" distL="114300" distR="114300" simplePos="0" relativeHeight="251665408" behindDoc="0" locked="0" layoutInCell="1" allowOverlap="1" wp14:anchorId="162DE22A" wp14:editId="44F6BE3D">
+              <wp:anchor distT="45720" distB="45720" distL="114300" distR="114300" simplePos="0" relativeHeight="251699200" behindDoc="0" locked="0" layoutInCell="1" allowOverlap="1" wp14:anchorId="63D3983E" wp14:editId="5819F930">
                 <wp:simplePos x="0" y="0"/>
                 <wp:positionH relativeFrom="column">
-                  <wp:posOffset>3669665</wp:posOffset>
+                  <wp:posOffset>3685540</wp:posOffset>
                 </wp:positionH>
                 <wp:positionV relativeFrom="paragraph">
-                  <wp:posOffset>402590</wp:posOffset>
+                  <wp:posOffset>429895</wp:posOffset>
                 </wp:positionV>
                 <wp:extent cx="1775460" cy="935355"/>
                 <wp:effectExtent l="0" t="0" r="0" b="0"/>
                 <wp:wrapNone/>
-                <wp:docPr id="3" name="Zone de texte 2"/>
+                <wp:docPr id="36" name="Zone de texte 2"/>
                 <wp:cNvGraphicFramePr>
                   <a:graphicFrameLocks xmlns:a="http://schemas.openxmlformats.org/drawingml/2006/main"/>
                 </wp:cNvGraphicFramePr>
@@ -1132,10 +1121,7 @@
                               <w:jc w:val="center"/>
                             </w:pPr>
                             <w:r>
-                              <w:t>${price_unit_ht_1}</w:t>
-                            </w:r>
-                            <w:r>
-                              <w:t xml:space="preserve"> €</w:t>
+                              <w:t>${price_unit_ht_1} €</w:t>
                             </w:r>
                           </w:p>
                         </w:txbxContent>
@@ -1157,7 +1143,7 @@
           </mc:Choice>
           <mc:Fallback>
             <w:pict>
-              <v:shape w14:anchorId="162DE22A" id="_x0000_s1040" type="#_x0000_t202" style="position:absolute;left:0;text-align:left;margin-left:288.95pt;margin-top:31.7pt;width:139.8pt;height:73.65pt;z-index:251665408;visibility:visible;mso-wrap-style:square;mso-width-percent:0;mso-height-percent:0;mso-wrap-distance-left:9pt;mso-wrap-distance-top:3.6pt;mso-wrap-distance-right:9pt;mso-wrap-distance-bottom:3.6pt;mso-position-horizontal:absolute;mso-position-horizontal-relative:text;mso-position-vertical:absolute;mso-position-vertical-relative:text;mso-width-percent:0;mso-height-percent:0;mso-width-relative:margin;mso-height-relative:margin;v-text-anchor:middle" o:gfxdata="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" filled="f" stroked="f">
+              <v:shape w14:anchorId="63D3983E" id="_x0000_s1040" type="#_x0000_t202" style="position:absolute;left:0;text-align:left;margin-left:290.2pt;margin-top:33.85pt;width:139.8pt;height:73.65pt;z-index:251699200;visibility:visible;mso-wrap-style:square;mso-width-percent:0;mso-height-percent:0;mso-wrap-distance-left:9pt;mso-wrap-distance-top:3.6pt;mso-wrap-distance-right:9pt;mso-wrap-distance-bottom:3.6pt;mso-position-horizontal:absolute;mso-position-horizontal-relative:text;mso-position-vertical:absolute;mso-position-vertical-relative:text;mso-width-percent:0;mso-height-percent:0;mso-width-relative:margin;mso-height-relative:margin;v-text-anchor:middle" o:gfxdata="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" filled="f" stroked="f">
                 <v:textbox>
                   <w:txbxContent>
                     <w:p>
@@ -1165,10 +1151,7 @@
                         <w:jc w:val="center"/>
                       </w:pPr>
                       <w:r>
-                        <w:t>${price_unit_ht_1}</w:t>
-                      </w:r>
-                      <w:r>
-                        <w:t xml:space="preserve"> €</w:t>
+                        <w:t>${price_unit_ht_1} €</w:t>
                       </w:r>
                     </w:p>
                   </w:txbxContent>
@@ -1179,24 +1162,21 @@
         </mc:AlternateContent>
       </w:r>
       <w:r>
-        <w:rPr>
-          <w:noProof/>
-        </w:rPr>
         <mc:AlternateContent>
           <mc:Choice Requires="wps">
             <w:drawing>
-              <wp:anchor distT="45720" distB="45720" distL="114300" distR="114300" simplePos="0" relativeHeight="251667456" behindDoc="0" locked="0" layoutInCell="1" allowOverlap="1" wp14:anchorId="0F5B44A2" wp14:editId="0BEC440F">
+              <wp:anchor distT="45720" distB="45720" distL="114300" distR="114300" simplePos="0" relativeHeight="251700224" behindDoc="0" locked="0" layoutInCell="1" allowOverlap="1" wp14:anchorId="3E05D45E" wp14:editId="2AD56896">
                 <wp:simplePos x="0" y="0"/>
                 <wp:positionH relativeFrom="column">
-                  <wp:posOffset>5494685</wp:posOffset>
+                  <wp:posOffset>5499271</wp:posOffset>
                 </wp:positionH>
                 <wp:positionV relativeFrom="paragraph">
-                  <wp:posOffset>402959</wp:posOffset>
+                  <wp:posOffset>430035</wp:posOffset>
                 </wp:positionV>
-                <wp:extent cx="1775637" cy="935665"/>
+                <wp:extent cx="1775460" cy="935355"/>
                 <wp:effectExtent l="0" t="0" r="0" b="0"/>
                 <wp:wrapNone/>
-                <wp:docPr id="4" name="Zone de texte 2"/>
+                <wp:docPr id="37" name="Zone de texte 2"/>
                 <wp:cNvGraphicFramePr>
                   <a:graphicFrameLocks xmlns:a="http://schemas.openxmlformats.org/drawingml/2006/main"/>
                 </wp:cNvGraphicFramePr>
@@ -1209,7 +1189,7 @@
                       <wps:spPr bwMode="auto">
                         <a:xfrm>
                           <a:off x="0" y="0"/>
-                          <a:ext cx="1775637" cy="935665"/>
+                          <a:ext cx="1775460" cy="935355"/>
                         </a:xfrm>
                         <a:prstGeom prst="rect">
                           <a:avLst/>
@@ -1229,10 +1209,7 @@
                               <w:jc w:val="center"/>
                             </w:pPr>
                             <w:r>
-                              <w:t>${total_ht_1}</w:t>
-                            </w:r>
-                            <w:r>
-                              <w:t xml:space="preserve"> €</w:t>
+                              <w:t>${total_ht_1} €</w:t>
                             </w:r>
                           </w:p>
                         </w:txbxContent>
@@ -1254,7 +1231,7 @@
           </mc:Choice>
           <mc:Fallback>
             <w:pict>
-              <v:shape w14:anchorId="0F5B44A2" id="_x0000_s1041" type="#_x0000_t202" style="position:absolute;left:0;text-align:left;margin-left:432.65pt;margin-top:31.75pt;width:139.8pt;height:73.65pt;z-index:251667456;visibility:visible;mso-wrap-style:square;mso-width-percent:0;mso-height-percent:0;mso-wrap-distance-left:9pt;mso-wrap-distance-top:3.6pt;mso-wrap-distance-right:9pt;mso-wrap-distance-bottom:3.6pt;mso-position-horizontal:absolute;mso-position-horizontal-relative:text;mso-position-vertical:absolute;mso-position-vertical-relative:text;mso-width-percent:0;mso-height-percent:0;mso-width-relative:margin;mso-height-relative:margin;v-text-anchor:middle" o:gfxdata="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" filled="f" stroked="f">
+              <v:shape w14:anchorId="3E05D45E" id="_x0000_s1041" type="#_x0000_t202" style="position:absolute;left:0;text-align:left;margin-left:433pt;margin-top:33.85pt;width:139.8pt;height:73.65pt;z-index:251700224;visibility:visible;mso-wrap-style:square;mso-width-percent:0;mso-height-percent:0;mso-wrap-distance-left:9pt;mso-wrap-distance-top:3.6pt;mso-wrap-distance-right:9pt;mso-wrap-distance-bottom:3.6pt;mso-position-horizontal:absolute;mso-position-horizontal-relative:text;mso-position-vertical:absolute;mso-position-vertical-relative:text;mso-width-percent:0;mso-height-percent:0;mso-width-relative:margin;mso-height-relative:margin;v-text-anchor:middle" o:gfxdata="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" filled="f" stroked="f">
                 <v:textbox>
                   <w:txbxContent>
                     <w:p>
@@ -1262,10 +1239,7 @@
                         <w:jc w:val="center"/>
                       </w:pPr>
                       <w:r>
-                        <w:t>${total_ht_1}</w:t>
-                      </w:r>
-                      <w:r>
-                        <w:t xml:space="preserve"> €</w:t>
+                        <w:t>${total_ht_1} €</w:t>
                       </w:r>
                     </w:p>
                   </w:txbxContent>
@@ -1276,14 +1250,1214 @@
         </mc:AlternateContent>
       </w:r>
       <w:r>
+        <mc:AlternateContent>
+          <mc:Choice Requires="wps">
+            <w:drawing>
+              <wp:anchor distT="45720" distB="45720" distL="114300" distR="114300" simplePos="0" relativeHeight="251692032" behindDoc="0" locked="0" layoutInCell="1" allowOverlap="1" wp14:anchorId="4A245E6A" wp14:editId="4945915A">
+                <wp:simplePos x="0" y="0"/>
+                <wp:positionH relativeFrom="column">
+                  <wp:posOffset>30480</wp:posOffset>
+                </wp:positionH>
+                <wp:positionV relativeFrom="paragraph">
+                  <wp:posOffset>1390650</wp:posOffset>
+                </wp:positionV>
+                <wp:extent cx="1807210" cy="935355"/>
+                <wp:effectExtent l="0" t="0" r="0" b="0"/>
+                <wp:wrapNone/>
+                <wp:docPr id="30" name="Zone de texte 2"/>
+                <wp:cNvGraphicFramePr>
+                  <a:graphicFrameLocks xmlns:a="http://schemas.openxmlformats.org/drawingml/2006/main"/>
+                </wp:cNvGraphicFramePr>
+                <a:graphic xmlns:a="http://schemas.openxmlformats.org/drawingml/2006/main">
+                  <a:graphicData uri="http://schemas.microsoft.com/office/word/2010/wordprocessingShape">
+                    <wps:wsp>
+                      <wps:cNvSpPr txBox="1">
+                        <a:spLocks noChangeArrowheads="1"/>
+                      </wps:cNvSpPr>
+                      <wps:spPr bwMode="auto">
+                        <a:xfrm>
+                          <a:off x="0" y="0"/>
+                          <a:ext cx="1807210" cy="935355"/>
+                        </a:xfrm>
+                        <a:prstGeom prst="rect">
+                          <a:avLst/>
+                        </a:prstGeom>
+                        <a:noFill/>
+                        <a:ln w="9525">
+                          <a:noFill/>
+                          <a:miter lim="800000"/>
+                          <a:headEnd/>
+                          <a:tailEnd/>
+                        </a:ln>
+                      </wps:spPr>
+                      <wps:txbx>
+                        <w:txbxContent>
+                          <w:p>
+                            <w:pPr>
+                              <w:jc w:val="center"/>
+                            </w:pPr>
+                            <w:r>
+                              <w:t>${description_</w:t>
+                            </w:r>
+                            <w:r>
+                              <w:t>2</w:t>
+                            </w:r>
+                            <w:r>
+                              <w:t>}</w:t>
+                            </w:r>
+                          </w:p>
+                        </w:txbxContent>
+                      </wps:txbx>
+                      <wps:bodyPr rot="0" vert="horz" wrap="square" lIns="91440" tIns="45720" rIns="91440" bIns="45720" anchor="ctr" anchorCtr="0">
+                        <a:noAutofit/>
+                      </wps:bodyPr>
+                    </wps:wsp>
+                  </a:graphicData>
+                </a:graphic>
+                <wp14:sizeRelH relativeFrom="margin">
+                  <wp14:pctWidth>0</wp14:pctWidth>
+                </wp14:sizeRelH>
+                <wp14:sizeRelV relativeFrom="margin">
+                  <wp14:pctHeight>0</wp14:pctHeight>
+                </wp14:sizeRelV>
+              </wp:anchor>
+            </w:drawing>
+          </mc:Choice>
+          <mc:Fallback>
+            <w:pict>
+              <v:shape w14:anchorId="4A245E6A" id="_x0000_s1042" type="#_x0000_t202" style="position:absolute;left:0;text-align:left;margin-left:2.4pt;margin-top:109.5pt;width:142.3pt;height:73.65pt;z-index:251692032;visibility:visible;mso-wrap-style:square;mso-width-percent:0;mso-height-percent:0;mso-wrap-distance-left:9pt;mso-wrap-distance-top:3.6pt;mso-wrap-distance-right:9pt;mso-wrap-distance-bottom:3.6pt;mso-position-horizontal:absolute;mso-position-horizontal-relative:text;mso-position-vertical:absolute;mso-position-vertical-relative:text;mso-width-percent:0;mso-height-percent:0;mso-width-relative:margin;mso-height-relative:margin;v-text-anchor:middle" o:gfxdata="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" filled="f" stroked="f">
+                <v:textbox>
+                  <w:txbxContent>
+                    <w:p>
+                      <w:pPr>
+                        <w:jc w:val="center"/>
+                      </w:pPr>
+                      <w:r>
+                        <w:t>${description_</w:t>
+                      </w:r>
+                      <w:r>
+                        <w:t>2</w:t>
+                      </w:r>
+                      <w:r>
+                        <w:t>}</w:t>
+                      </w:r>
+                    </w:p>
+                  </w:txbxContent>
+                </v:textbox>
+              </v:shape>
+            </w:pict>
+          </mc:Fallback>
+        </mc:AlternateContent>
+      </w:r>
+      <w:r>
+        <mc:AlternateContent>
+          <mc:Choice Requires="wps">
+            <w:drawing>
+              <wp:anchor distT="45720" distB="45720" distL="114300" distR="114300" simplePos="0" relativeHeight="251693056" behindDoc="0" locked="0" layoutInCell="1" allowOverlap="1" wp14:anchorId="6C8B494D" wp14:editId="0CE600C4">
+                <wp:simplePos x="0" y="0"/>
+                <wp:positionH relativeFrom="column">
+                  <wp:posOffset>1875155</wp:posOffset>
+                </wp:positionH>
+                <wp:positionV relativeFrom="paragraph">
+                  <wp:posOffset>1388110</wp:posOffset>
+                </wp:positionV>
+                <wp:extent cx="1775460" cy="935355"/>
+                <wp:effectExtent l="0" t="0" r="0" b="0"/>
+                <wp:wrapNone/>
+                <wp:docPr id="31" name="Zone de texte 31"/>
+                <wp:cNvGraphicFramePr>
+                  <a:graphicFrameLocks xmlns:a="http://schemas.openxmlformats.org/drawingml/2006/main"/>
+                </wp:cNvGraphicFramePr>
+                <a:graphic xmlns:a="http://schemas.openxmlformats.org/drawingml/2006/main">
+                  <a:graphicData uri="http://schemas.microsoft.com/office/word/2010/wordprocessingShape">
+                    <wps:wsp>
+                      <wps:cNvSpPr txBox="1">
+                        <a:spLocks noChangeArrowheads="1"/>
+                      </wps:cNvSpPr>
+                      <wps:spPr bwMode="auto">
+                        <a:xfrm>
+                          <a:off x="0" y="0"/>
+                          <a:ext cx="1775460" cy="935355"/>
+                        </a:xfrm>
+                        <a:prstGeom prst="rect">
+                          <a:avLst/>
+                        </a:prstGeom>
+                        <a:noFill/>
+                        <a:ln w="9525">
+                          <a:noFill/>
+                          <a:miter lim="800000"/>
+                          <a:headEnd/>
+                          <a:tailEnd/>
+                        </a:ln>
+                      </wps:spPr>
+                      <wps:txbx>
+                        <w:txbxContent>
+                          <w:p>
+                            <w:pPr>
+                              <w:jc w:val="center"/>
+                            </w:pPr>
+                            <w:r>
+                              <w:t>${quantity_</w:t>
+                            </w:r>
+                            <w:r>
+                              <w:t>2</w:t>
+                            </w:r>
+                            <w:r>
+                              <w:t>}</w:t>
+                            </w:r>
+                          </w:p>
+                        </w:txbxContent>
+                      </wps:txbx>
+                      <wps:bodyPr rot="0" vert="horz" wrap="square" lIns="91440" tIns="45720" rIns="91440" bIns="45720" anchor="ctr" anchorCtr="0">
+                        <a:noAutofit/>
+                      </wps:bodyPr>
+                    </wps:wsp>
+                  </a:graphicData>
+                </a:graphic>
+                <wp14:sizeRelH relativeFrom="margin">
+                  <wp14:pctWidth>0</wp14:pctWidth>
+                </wp14:sizeRelH>
+                <wp14:sizeRelV relativeFrom="margin">
+                  <wp14:pctHeight>0</wp14:pctHeight>
+                </wp14:sizeRelV>
+              </wp:anchor>
+            </w:drawing>
+          </mc:Choice>
+          <mc:Fallback>
+            <w:pict>
+              <v:shape w14:anchorId="6C8B494D" id="Zone de texte 31" o:spid="_x0000_s1043" type="#_x0000_t202" style="position:absolute;left:0;text-align:left;margin-left:147.65pt;margin-top:109.3pt;width:139.8pt;height:73.65pt;z-index:251693056;visibility:visible;mso-wrap-style:square;mso-width-percent:0;mso-height-percent:0;mso-wrap-distance-left:9pt;mso-wrap-distance-top:3.6pt;mso-wrap-distance-right:9pt;mso-wrap-distance-bottom:3.6pt;mso-position-horizontal:absolute;mso-position-horizontal-relative:text;mso-position-vertical:absolute;mso-position-vertical-relative:text;mso-width-percent:0;mso-height-percent:0;mso-width-relative:margin;mso-height-relative:margin;v-text-anchor:middle" o:gfxdata="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" filled="f" stroked="f">
+                <v:textbox>
+                  <w:txbxContent>
+                    <w:p>
+                      <w:pPr>
+                        <w:jc w:val="center"/>
+                      </w:pPr>
+                      <w:r>
+                        <w:t>${quantity_</w:t>
+                      </w:r>
+                      <w:r>
+                        <w:t>2</w:t>
+                      </w:r>
+                      <w:r>
+                        <w:t>}</w:t>
+                      </w:r>
+                    </w:p>
+                  </w:txbxContent>
+                </v:textbox>
+              </v:shape>
+            </w:pict>
+          </mc:Fallback>
+        </mc:AlternateContent>
+      </w:r>
+      <w:r>
+        <mc:AlternateContent>
+          <mc:Choice Requires="wps">
+            <w:drawing>
+              <wp:anchor distT="45720" distB="45720" distL="114300" distR="114300" simplePos="0" relativeHeight="251694080" behindDoc="0" locked="0" layoutInCell="1" allowOverlap="1" wp14:anchorId="19B2E604" wp14:editId="6EB81539">
+                <wp:simplePos x="0" y="0"/>
+                <wp:positionH relativeFrom="column">
+                  <wp:posOffset>3683635</wp:posOffset>
+                </wp:positionH>
+                <wp:positionV relativeFrom="paragraph">
+                  <wp:posOffset>1390650</wp:posOffset>
+                </wp:positionV>
+                <wp:extent cx="1775460" cy="935355"/>
+                <wp:effectExtent l="0" t="0" r="0" b="0"/>
+                <wp:wrapNone/>
+                <wp:docPr id="32" name="Zone de texte 2"/>
+                <wp:cNvGraphicFramePr>
+                  <a:graphicFrameLocks xmlns:a="http://schemas.openxmlformats.org/drawingml/2006/main"/>
+                </wp:cNvGraphicFramePr>
+                <a:graphic xmlns:a="http://schemas.openxmlformats.org/drawingml/2006/main">
+                  <a:graphicData uri="http://schemas.microsoft.com/office/word/2010/wordprocessingShape">
+                    <wps:wsp>
+                      <wps:cNvSpPr txBox="1">
+                        <a:spLocks noChangeArrowheads="1"/>
+                      </wps:cNvSpPr>
+                      <wps:spPr bwMode="auto">
+                        <a:xfrm>
+                          <a:off x="0" y="0"/>
+                          <a:ext cx="1775460" cy="935355"/>
+                        </a:xfrm>
+                        <a:prstGeom prst="rect">
+                          <a:avLst/>
+                        </a:prstGeom>
+                        <a:noFill/>
+                        <a:ln w="9525">
+                          <a:noFill/>
+                          <a:miter lim="800000"/>
+                          <a:headEnd/>
+                          <a:tailEnd/>
+                        </a:ln>
+                      </wps:spPr>
+                      <wps:txbx>
+                        <w:txbxContent>
+                          <w:p>
+                            <w:pPr>
+                              <w:jc w:val="center"/>
+                            </w:pPr>
+                            <w:r>
+                              <w:t>${price_unit_ht_</w:t>
+                            </w:r>
+                            <w:r>
+                              <w:t>2</w:t>
+                            </w:r>
+                            <w:r>
+                              <w:t>} €</w:t>
+                            </w:r>
+                          </w:p>
+                        </w:txbxContent>
+                      </wps:txbx>
+                      <wps:bodyPr rot="0" vert="horz" wrap="square" lIns="91440" tIns="45720" rIns="91440" bIns="45720" anchor="ctr" anchorCtr="0">
+                        <a:noAutofit/>
+                      </wps:bodyPr>
+                    </wps:wsp>
+                  </a:graphicData>
+                </a:graphic>
+                <wp14:sizeRelH relativeFrom="margin">
+                  <wp14:pctWidth>0</wp14:pctWidth>
+                </wp14:sizeRelH>
+                <wp14:sizeRelV relativeFrom="margin">
+                  <wp14:pctHeight>0</wp14:pctHeight>
+                </wp14:sizeRelV>
+              </wp:anchor>
+            </w:drawing>
+          </mc:Choice>
+          <mc:Fallback>
+            <w:pict>
+              <v:shape w14:anchorId="19B2E604" id="_x0000_s1044" type="#_x0000_t202" style="position:absolute;left:0;text-align:left;margin-left:290.05pt;margin-top:109.5pt;width:139.8pt;height:73.65pt;z-index:251694080;visibility:visible;mso-wrap-style:square;mso-width-percent:0;mso-height-percent:0;mso-wrap-distance-left:9pt;mso-wrap-distance-top:3.6pt;mso-wrap-distance-right:9pt;mso-wrap-distance-bottom:3.6pt;mso-position-horizontal:absolute;mso-position-horizontal-relative:text;mso-position-vertical:absolute;mso-position-vertical-relative:text;mso-width-percent:0;mso-height-percent:0;mso-width-relative:margin;mso-height-relative:margin;v-text-anchor:middle" o:gfxdata="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" filled="f" stroked="f">
+                <v:textbox>
+                  <w:txbxContent>
+                    <w:p>
+                      <w:pPr>
+                        <w:jc w:val="center"/>
+                      </w:pPr>
+                      <w:r>
+                        <w:t>${price_unit_ht_</w:t>
+                      </w:r>
+                      <w:r>
+                        <w:t>2</w:t>
+                      </w:r>
+                      <w:r>
+                        <w:t>} €</w:t>
+                      </w:r>
+                    </w:p>
+                  </w:txbxContent>
+                </v:textbox>
+              </v:shape>
+            </w:pict>
+          </mc:Fallback>
+        </mc:AlternateContent>
+      </w:r>
+      <w:r>
+        <mc:AlternateContent>
+          <mc:Choice Requires="wps">
+            <w:drawing>
+              <wp:anchor distT="45720" distB="45720" distL="114300" distR="114300" simplePos="0" relativeHeight="251695104" behindDoc="0" locked="0" layoutInCell="1" allowOverlap="1" wp14:anchorId="4491829F" wp14:editId="27132A7D">
+                <wp:simplePos x="0" y="0"/>
+                <wp:positionH relativeFrom="column">
+                  <wp:posOffset>5497811</wp:posOffset>
+                </wp:positionH>
+                <wp:positionV relativeFrom="paragraph">
+                  <wp:posOffset>1391038</wp:posOffset>
+                </wp:positionV>
+                <wp:extent cx="1775460" cy="935355"/>
+                <wp:effectExtent l="0" t="0" r="0" b="0"/>
+                <wp:wrapNone/>
+                <wp:docPr id="33" name="Zone de texte 2"/>
+                <wp:cNvGraphicFramePr>
+                  <a:graphicFrameLocks xmlns:a="http://schemas.openxmlformats.org/drawingml/2006/main"/>
+                </wp:cNvGraphicFramePr>
+                <a:graphic xmlns:a="http://schemas.openxmlformats.org/drawingml/2006/main">
+                  <a:graphicData uri="http://schemas.microsoft.com/office/word/2010/wordprocessingShape">
+                    <wps:wsp>
+                      <wps:cNvSpPr txBox="1">
+                        <a:spLocks noChangeArrowheads="1"/>
+                      </wps:cNvSpPr>
+                      <wps:spPr bwMode="auto">
+                        <a:xfrm>
+                          <a:off x="0" y="0"/>
+                          <a:ext cx="1775460" cy="935355"/>
+                        </a:xfrm>
+                        <a:prstGeom prst="rect">
+                          <a:avLst/>
+                        </a:prstGeom>
+                        <a:noFill/>
+                        <a:ln w="9525">
+                          <a:noFill/>
+                          <a:miter lim="800000"/>
+                          <a:headEnd/>
+                          <a:tailEnd/>
+                        </a:ln>
+                      </wps:spPr>
+                      <wps:txbx>
+                        <w:txbxContent>
+                          <w:p>
+                            <w:pPr>
+                              <w:jc w:val="center"/>
+                            </w:pPr>
+                            <w:r>
+                              <w:t>${total_ht_</w:t>
+                            </w:r>
+                            <w:r>
+                              <w:t>2</w:t>
+                            </w:r>
+                            <w:r>
+                              <w:t>} €</w:t>
+                            </w:r>
+                          </w:p>
+                        </w:txbxContent>
+                      </wps:txbx>
+                      <wps:bodyPr rot="0" vert="horz" wrap="square" lIns="91440" tIns="45720" rIns="91440" bIns="45720" anchor="ctr" anchorCtr="0">
+                        <a:noAutofit/>
+                      </wps:bodyPr>
+                    </wps:wsp>
+                  </a:graphicData>
+                </a:graphic>
+                <wp14:sizeRelH relativeFrom="margin">
+                  <wp14:pctWidth>0</wp14:pctWidth>
+                </wp14:sizeRelH>
+                <wp14:sizeRelV relativeFrom="margin">
+                  <wp14:pctHeight>0</wp14:pctHeight>
+                </wp14:sizeRelV>
+              </wp:anchor>
+            </w:drawing>
+          </mc:Choice>
+          <mc:Fallback>
+            <w:pict>
+              <v:shape w14:anchorId="4491829F" id="_x0000_s1045" type="#_x0000_t202" style="position:absolute;left:0;text-align:left;margin-left:432.9pt;margin-top:109.55pt;width:139.8pt;height:73.65pt;z-index:251695104;visibility:visible;mso-wrap-style:square;mso-width-percent:0;mso-height-percent:0;mso-wrap-distance-left:9pt;mso-wrap-distance-top:3.6pt;mso-wrap-distance-right:9pt;mso-wrap-distance-bottom:3.6pt;mso-position-horizontal:absolute;mso-position-horizontal-relative:text;mso-position-vertical:absolute;mso-position-vertical-relative:text;mso-width-percent:0;mso-height-percent:0;mso-width-relative:margin;mso-height-relative:margin;v-text-anchor:middle" o:gfxdata="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" filled="f" stroked="f">
+                <v:textbox>
+                  <w:txbxContent>
+                    <w:p>
+                      <w:pPr>
+                        <w:jc w:val="center"/>
+                      </w:pPr>
+                      <w:r>
+                        <w:t>${total_ht_</w:t>
+                      </w:r>
+                      <w:r>
+                        <w:t>2</w:t>
+                      </w:r>
+                      <w:r>
+                        <w:t>} €</w:t>
+                      </w:r>
+                    </w:p>
+                  </w:txbxContent>
+                </v:textbox>
+              </v:shape>
+            </w:pict>
+          </mc:Fallback>
+        </mc:AlternateContent>
+      </w:r>
+      <w:r>
+        <mc:AlternateContent>
+          <mc:Choice Requires="wps">
+            <w:drawing>
+              <wp:anchor distT="45720" distB="45720" distL="114300" distR="114300" simplePos="0" relativeHeight="251686912" behindDoc="0" locked="0" layoutInCell="1" allowOverlap="1" wp14:anchorId="3042EB1A" wp14:editId="2551BDC7">
+                <wp:simplePos x="0" y="0"/>
+                <wp:positionH relativeFrom="column">
+                  <wp:posOffset>33020</wp:posOffset>
+                </wp:positionH>
+                <wp:positionV relativeFrom="paragraph">
+                  <wp:posOffset>2363470</wp:posOffset>
+                </wp:positionV>
+                <wp:extent cx="1807210" cy="935355"/>
+                <wp:effectExtent l="0" t="0" r="0" b="0"/>
+                <wp:wrapNone/>
+                <wp:docPr id="26" name="Zone de texte 2"/>
+                <wp:cNvGraphicFramePr>
+                  <a:graphicFrameLocks xmlns:a="http://schemas.openxmlformats.org/drawingml/2006/main"/>
+                </wp:cNvGraphicFramePr>
+                <a:graphic xmlns:a="http://schemas.openxmlformats.org/drawingml/2006/main">
+                  <a:graphicData uri="http://schemas.microsoft.com/office/word/2010/wordprocessingShape">
+                    <wps:wsp>
+                      <wps:cNvSpPr txBox="1">
+                        <a:spLocks noChangeArrowheads="1"/>
+                      </wps:cNvSpPr>
+                      <wps:spPr bwMode="auto">
+                        <a:xfrm>
+                          <a:off x="0" y="0"/>
+                          <a:ext cx="1807210" cy="935355"/>
+                        </a:xfrm>
+                        <a:prstGeom prst="rect">
+                          <a:avLst/>
+                        </a:prstGeom>
+                        <a:noFill/>
+                        <a:ln w="9525">
+                          <a:noFill/>
+                          <a:miter lim="800000"/>
+                          <a:headEnd/>
+                          <a:tailEnd/>
+                        </a:ln>
+                      </wps:spPr>
+                      <wps:txbx>
+                        <w:txbxContent>
+                          <w:p>
+                            <w:pPr>
+                              <w:jc w:val="center"/>
+                            </w:pPr>
+                            <w:r>
+                              <w:t>${description_</w:t>
+                            </w:r>
+                            <w:r>
+                              <w:t>3</w:t>
+                            </w:r>
+                            <w:r>
+                              <w:t>}</w:t>
+                            </w:r>
+                          </w:p>
+                        </w:txbxContent>
+                      </wps:txbx>
+                      <wps:bodyPr rot="0" vert="horz" wrap="square" lIns="91440" tIns="45720" rIns="91440" bIns="45720" anchor="ctr" anchorCtr="0">
+                        <a:noAutofit/>
+                      </wps:bodyPr>
+                    </wps:wsp>
+                  </a:graphicData>
+                </a:graphic>
+                <wp14:sizeRelH relativeFrom="margin">
+                  <wp14:pctWidth>0</wp14:pctWidth>
+                </wp14:sizeRelH>
+                <wp14:sizeRelV relativeFrom="margin">
+                  <wp14:pctHeight>0</wp14:pctHeight>
+                </wp14:sizeRelV>
+              </wp:anchor>
+            </w:drawing>
+          </mc:Choice>
+          <mc:Fallback>
+            <w:pict>
+              <v:shape w14:anchorId="3042EB1A" id="_x0000_s1046" type="#_x0000_t202" style="position:absolute;left:0;text-align:left;margin-left:2.6pt;margin-top:186.1pt;width:142.3pt;height:73.65pt;z-index:251686912;visibility:visible;mso-wrap-style:square;mso-width-percent:0;mso-height-percent:0;mso-wrap-distance-left:9pt;mso-wrap-distance-top:3.6pt;mso-wrap-distance-right:9pt;mso-wrap-distance-bottom:3.6pt;mso-position-horizontal:absolute;mso-position-horizontal-relative:text;mso-position-vertical:absolute;mso-position-vertical-relative:text;mso-width-percent:0;mso-height-percent:0;mso-width-relative:margin;mso-height-relative:margin;v-text-anchor:middle" o:gfxdata="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" filled="f" stroked="f">
+                <v:textbox>
+                  <w:txbxContent>
+                    <w:p>
+                      <w:pPr>
+                        <w:jc w:val="center"/>
+                      </w:pPr>
+                      <w:r>
+                        <w:t>${description_</w:t>
+                      </w:r>
+                      <w:r>
+                        <w:t>3</w:t>
+                      </w:r>
+                      <w:r>
+                        <w:t>}</w:t>
+                      </w:r>
+                    </w:p>
+                  </w:txbxContent>
+                </v:textbox>
+              </v:shape>
+            </w:pict>
+          </mc:Fallback>
+        </mc:AlternateContent>
+      </w:r>
+      <w:r>
+        <mc:AlternateContent>
+          <mc:Choice Requires="wps">
+            <w:drawing>
+              <wp:anchor distT="45720" distB="45720" distL="114300" distR="114300" simplePos="0" relativeHeight="251687936" behindDoc="0" locked="0" layoutInCell="1" allowOverlap="1" wp14:anchorId="0CD010DC" wp14:editId="4BEA2FE4">
+                <wp:simplePos x="0" y="0"/>
+                <wp:positionH relativeFrom="column">
+                  <wp:posOffset>1877695</wp:posOffset>
+                </wp:positionH>
+                <wp:positionV relativeFrom="paragraph">
+                  <wp:posOffset>2360930</wp:posOffset>
+                </wp:positionV>
+                <wp:extent cx="1775460" cy="935355"/>
+                <wp:effectExtent l="0" t="0" r="0" b="0"/>
+                <wp:wrapNone/>
+                <wp:docPr id="27" name="Zone de texte 27"/>
+                <wp:cNvGraphicFramePr>
+                  <a:graphicFrameLocks xmlns:a="http://schemas.openxmlformats.org/drawingml/2006/main"/>
+                </wp:cNvGraphicFramePr>
+                <a:graphic xmlns:a="http://schemas.openxmlformats.org/drawingml/2006/main">
+                  <a:graphicData uri="http://schemas.microsoft.com/office/word/2010/wordprocessingShape">
+                    <wps:wsp>
+                      <wps:cNvSpPr txBox="1">
+                        <a:spLocks noChangeArrowheads="1"/>
+                      </wps:cNvSpPr>
+                      <wps:spPr bwMode="auto">
+                        <a:xfrm>
+                          <a:off x="0" y="0"/>
+                          <a:ext cx="1775460" cy="935355"/>
+                        </a:xfrm>
+                        <a:prstGeom prst="rect">
+                          <a:avLst/>
+                        </a:prstGeom>
+                        <a:noFill/>
+                        <a:ln w="9525">
+                          <a:noFill/>
+                          <a:miter lim="800000"/>
+                          <a:headEnd/>
+                          <a:tailEnd/>
+                        </a:ln>
+                      </wps:spPr>
+                      <wps:txbx>
+                        <w:txbxContent>
+                          <w:p>
+                            <w:pPr>
+                              <w:jc w:val="center"/>
+                            </w:pPr>
+                            <w:r>
+                              <w:t>${quantity_</w:t>
+                            </w:r>
+                            <w:r>
+                              <w:t>3</w:t>
+                            </w:r>
+                            <w:r>
+                              <w:t>}</w:t>
+                            </w:r>
+                          </w:p>
+                        </w:txbxContent>
+                      </wps:txbx>
+                      <wps:bodyPr rot="0" vert="horz" wrap="square" lIns="91440" tIns="45720" rIns="91440" bIns="45720" anchor="ctr" anchorCtr="0">
+                        <a:noAutofit/>
+                      </wps:bodyPr>
+                    </wps:wsp>
+                  </a:graphicData>
+                </a:graphic>
+                <wp14:sizeRelH relativeFrom="margin">
+                  <wp14:pctWidth>0</wp14:pctWidth>
+                </wp14:sizeRelH>
+                <wp14:sizeRelV relativeFrom="margin">
+                  <wp14:pctHeight>0</wp14:pctHeight>
+                </wp14:sizeRelV>
+              </wp:anchor>
+            </w:drawing>
+          </mc:Choice>
+          <mc:Fallback>
+            <w:pict>
+              <v:shape w14:anchorId="0CD010DC" id="Zone de texte 27" o:spid="_x0000_s1047" type="#_x0000_t202" style="position:absolute;left:0;text-align:left;margin-left:147.85pt;margin-top:185.9pt;width:139.8pt;height:73.65pt;z-index:251687936;visibility:visible;mso-wrap-style:square;mso-width-percent:0;mso-height-percent:0;mso-wrap-distance-left:9pt;mso-wrap-distance-top:3.6pt;mso-wrap-distance-right:9pt;mso-wrap-distance-bottom:3.6pt;mso-position-horizontal:absolute;mso-position-horizontal-relative:text;mso-position-vertical:absolute;mso-position-vertical-relative:text;mso-width-percent:0;mso-height-percent:0;mso-width-relative:margin;mso-height-relative:margin;v-text-anchor:middle" o:gfxdata="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" filled="f" stroked="f">
+                <v:textbox>
+                  <w:txbxContent>
+                    <w:p>
+                      <w:pPr>
+                        <w:jc w:val="center"/>
+                      </w:pPr>
+                      <w:r>
+                        <w:t>${quantity_</w:t>
+                      </w:r>
+                      <w:r>
+                        <w:t>3</w:t>
+                      </w:r>
+                      <w:r>
+                        <w:t>}</w:t>
+                      </w:r>
+                    </w:p>
+                  </w:txbxContent>
+                </v:textbox>
+              </v:shape>
+            </w:pict>
+          </mc:Fallback>
+        </mc:AlternateContent>
+      </w:r>
+      <w:r>
+        <mc:AlternateContent>
+          <mc:Choice Requires="wps">
+            <w:drawing>
+              <wp:anchor distT="45720" distB="45720" distL="114300" distR="114300" simplePos="0" relativeHeight="251688960" behindDoc="0" locked="0" layoutInCell="1" allowOverlap="1" wp14:anchorId="5E52DD70" wp14:editId="723C2B4C">
+                <wp:simplePos x="0" y="0"/>
+                <wp:positionH relativeFrom="column">
+                  <wp:posOffset>3686175</wp:posOffset>
+                </wp:positionH>
+                <wp:positionV relativeFrom="paragraph">
+                  <wp:posOffset>2363470</wp:posOffset>
+                </wp:positionV>
+                <wp:extent cx="1775460" cy="935355"/>
+                <wp:effectExtent l="0" t="0" r="0" b="0"/>
+                <wp:wrapNone/>
+                <wp:docPr id="28" name="Zone de texte 2"/>
+                <wp:cNvGraphicFramePr>
+                  <a:graphicFrameLocks xmlns:a="http://schemas.openxmlformats.org/drawingml/2006/main"/>
+                </wp:cNvGraphicFramePr>
+                <a:graphic xmlns:a="http://schemas.openxmlformats.org/drawingml/2006/main">
+                  <a:graphicData uri="http://schemas.microsoft.com/office/word/2010/wordprocessingShape">
+                    <wps:wsp>
+                      <wps:cNvSpPr txBox="1">
+                        <a:spLocks noChangeArrowheads="1"/>
+                      </wps:cNvSpPr>
+                      <wps:spPr bwMode="auto">
+                        <a:xfrm>
+                          <a:off x="0" y="0"/>
+                          <a:ext cx="1775460" cy="935355"/>
+                        </a:xfrm>
+                        <a:prstGeom prst="rect">
+                          <a:avLst/>
+                        </a:prstGeom>
+                        <a:noFill/>
+                        <a:ln w="9525">
+                          <a:noFill/>
+                          <a:miter lim="800000"/>
+                          <a:headEnd/>
+                          <a:tailEnd/>
+                        </a:ln>
+                      </wps:spPr>
+                      <wps:txbx>
+                        <w:txbxContent>
+                          <w:p>
+                            <w:pPr>
+                              <w:jc w:val="center"/>
+                            </w:pPr>
+                            <w:r>
+                              <w:t>${price_unit_ht_</w:t>
+                            </w:r>
+                            <w:r>
+                              <w:t>3</w:t>
+                            </w:r>
+                            <w:r>
+                              <w:t>} €</w:t>
+                            </w:r>
+                          </w:p>
+                        </w:txbxContent>
+                      </wps:txbx>
+                      <wps:bodyPr rot="0" vert="horz" wrap="square" lIns="91440" tIns="45720" rIns="91440" bIns="45720" anchor="ctr" anchorCtr="0">
+                        <a:noAutofit/>
+                      </wps:bodyPr>
+                    </wps:wsp>
+                  </a:graphicData>
+                </a:graphic>
+                <wp14:sizeRelH relativeFrom="margin">
+                  <wp14:pctWidth>0</wp14:pctWidth>
+                </wp14:sizeRelH>
+                <wp14:sizeRelV relativeFrom="margin">
+                  <wp14:pctHeight>0</wp14:pctHeight>
+                </wp14:sizeRelV>
+              </wp:anchor>
+            </w:drawing>
+          </mc:Choice>
+          <mc:Fallback>
+            <w:pict>
+              <v:shape w14:anchorId="5E52DD70" id="_x0000_s1048" type="#_x0000_t202" style="position:absolute;left:0;text-align:left;margin-left:290.25pt;margin-top:186.1pt;width:139.8pt;height:73.65pt;z-index:251688960;visibility:visible;mso-wrap-style:square;mso-width-percent:0;mso-height-percent:0;mso-wrap-distance-left:9pt;mso-wrap-distance-top:3.6pt;mso-wrap-distance-right:9pt;mso-wrap-distance-bottom:3.6pt;mso-position-horizontal:absolute;mso-position-horizontal-relative:text;mso-position-vertical:absolute;mso-position-vertical-relative:text;mso-width-percent:0;mso-height-percent:0;mso-width-relative:margin;mso-height-relative:margin;v-text-anchor:middle" o:gfxdata="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" filled="f" stroked="f">
+                <v:textbox>
+                  <w:txbxContent>
+                    <w:p>
+                      <w:pPr>
+                        <w:jc w:val="center"/>
+                      </w:pPr>
+                      <w:r>
+                        <w:t>${price_unit_ht_</w:t>
+                      </w:r>
+                      <w:r>
+                        <w:t>3</w:t>
+                      </w:r>
+                      <w:r>
+                        <w:t>} €</w:t>
+                      </w:r>
+                    </w:p>
+                  </w:txbxContent>
+                </v:textbox>
+              </v:shape>
+            </w:pict>
+          </mc:Fallback>
+        </mc:AlternateContent>
+      </w:r>
+      <w:r>
+        <mc:AlternateContent>
+          <mc:Choice Requires="wps">
+            <w:drawing>
+              <wp:anchor distT="45720" distB="45720" distL="114300" distR="114300" simplePos="0" relativeHeight="251689984" behindDoc="0" locked="0" layoutInCell="1" allowOverlap="1" wp14:anchorId="7EAA17DA" wp14:editId="0955EAEA">
+                <wp:simplePos x="0" y="0"/>
+                <wp:positionH relativeFrom="column">
+                  <wp:posOffset>5499745</wp:posOffset>
+                </wp:positionH>
+                <wp:positionV relativeFrom="paragraph">
+                  <wp:posOffset>2363908</wp:posOffset>
+                </wp:positionV>
+                <wp:extent cx="1775460" cy="935355"/>
+                <wp:effectExtent l="0" t="0" r="0" b="0"/>
+                <wp:wrapNone/>
+                <wp:docPr id="29" name="Zone de texte 2"/>
+                <wp:cNvGraphicFramePr>
+                  <a:graphicFrameLocks xmlns:a="http://schemas.openxmlformats.org/drawingml/2006/main"/>
+                </wp:cNvGraphicFramePr>
+                <a:graphic xmlns:a="http://schemas.openxmlformats.org/drawingml/2006/main">
+                  <a:graphicData uri="http://schemas.microsoft.com/office/word/2010/wordprocessingShape">
+                    <wps:wsp>
+                      <wps:cNvSpPr txBox="1">
+                        <a:spLocks noChangeArrowheads="1"/>
+                      </wps:cNvSpPr>
+                      <wps:spPr bwMode="auto">
+                        <a:xfrm>
+                          <a:off x="0" y="0"/>
+                          <a:ext cx="1775460" cy="935355"/>
+                        </a:xfrm>
+                        <a:prstGeom prst="rect">
+                          <a:avLst/>
+                        </a:prstGeom>
+                        <a:noFill/>
+                        <a:ln w="9525">
+                          <a:noFill/>
+                          <a:miter lim="800000"/>
+                          <a:headEnd/>
+                          <a:tailEnd/>
+                        </a:ln>
+                      </wps:spPr>
+                      <wps:txbx>
+                        <w:txbxContent>
+                          <w:p>
+                            <w:pPr>
+                              <w:jc w:val="center"/>
+                            </w:pPr>
+                            <w:r>
+                              <w:t>${total_ht_</w:t>
+                            </w:r>
+                            <w:r>
+                              <w:t>3</w:t>
+                            </w:r>
+                            <w:r>
+                              <w:t>} €</w:t>
+                            </w:r>
+                          </w:p>
+                        </w:txbxContent>
+                      </wps:txbx>
+                      <wps:bodyPr rot="0" vert="horz" wrap="square" lIns="91440" tIns="45720" rIns="91440" bIns="45720" anchor="ctr" anchorCtr="0">
+                        <a:noAutofit/>
+                      </wps:bodyPr>
+                    </wps:wsp>
+                  </a:graphicData>
+                </a:graphic>
+                <wp14:sizeRelH relativeFrom="margin">
+                  <wp14:pctWidth>0</wp14:pctWidth>
+                </wp14:sizeRelH>
+                <wp14:sizeRelV relativeFrom="margin">
+                  <wp14:pctHeight>0</wp14:pctHeight>
+                </wp14:sizeRelV>
+              </wp:anchor>
+            </w:drawing>
+          </mc:Choice>
+          <mc:Fallback>
+            <w:pict>
+              <v:shape w14:anchorId="7EAA17DA" id="_x0000_s1049" type="#_x0000_t202" style="position:absolute;left:0;text-align:left;margin-left:433.05pt;margin-top:186.15pt;width:139.8pt;height:73.65pt;z-index:251689984;visibility:visible;mso-wrap-style:square;mso-width-percent:0;mso-height-percent:0;mso-wrap-distance-left:9pt;mso-wrap-distance-top:3.6pt;mso-wrap-distance-right:9pt;mso-wrap-distance-bottom:3.6pt;mso-position-horizontal:absolute;mso-position-horizontal-relative:text;mso-position-vertical:absolute;mso-position-vertical-relative:text;mso-width-percent:0;mso-height-percent:0;mso-width-relative:margin;mso-height-relative:margin;v-text-anchor:middle" o:gfxdata="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" filled="f" stroked="f">
+                <v:textbox>
+                  <w:txbxContent>
+                    <w:p>
+                      <w:pPr>
+                        <w:jc w:val="center"/>
+                      </w:pPr>
+                      <w:r>
+                        <w:t>${total_ht_</w:t>
+                      </w:r>
+                      <w:r>
+                        <w:t>3</w:t>
+                      </w:r>
+                      <w:r>
+                        <w:t>} €</w:t>
+                      </w:r>
+                    </w:p>
+                  </w:txbxContent>
+                </v:textbox>
+              </v:shape>
+            </w:pict>
+          </mc:Fallback>
+        </mc:AlternateContent>
+      </w:r>
+      <w:r>
+        <mc:AlternateContent>
+          <mc:Choice Requires="wps">
+            <w:drawing>
+              <wp:anchor distT="45720" distB="45720" distL="114300" distR="114300" simplePos="0" relativeHeight="251684864" behindDoc="0" locked="0" layoutInCell="1" allowOverlap="1" wp14:anchorId="625DE910" wp14:editId="4021C07D">
+                <wp:simplePos x="0" y="0"/>
+                <wp:positionH relativeFrom="column">
+                  <wp:posOffset>5497195</wp:posOffset>
+                </wp:positionH>
+                <wp:positionV relativeFrom="paragraph">
+                  <wp:posOffset>3366135</wp:posOffset>
+                </wp:positionV>
+                <wp:extent cx="1775460" cy="935355"/>
+                <wp:effectExtent l="0" t="0" r="0" b="0"/>
+                <wp:wrapNone/>
+                <wp:docPr id="25" name="Zone de texte 2"/>
+                <wp:cNvGraphicFramePr>
+                  <a:graphicFrameLocks xmlns:a="http://schemas.openxmlformats.org/drawingml/2006/main"/>
+                </wp:cNvGraphicFramePr>
+                <a:graphic xmlns:a="http://schemas.openxmlformats.org/drawingml/2006/main">
+                  <a:graphicData uri="http://schemas.microsoft.com/office/word/2010/wordprocessingShape">
+                    <wps:wsp>
+                      <wps:cNvSpPr txBox="1">
+                        <a:spLocks noChangeArrowheads="1"/>
+                      </wps:cNvSpPr>
+                      <wps:spPr bwMode="auto">
+                        <a:xfrm>
+                          <a:off x="0" y="0"/>
+                          <a:ext cx="1775460" cy="935355"/>
+                        </a:xfrm>
+                        <a:prstGeom prst="rect">
+                          <a:avLst/>
+                        </a:prstGeom>
+                        <a:noFill/>
+                        <a:ln w="9525">
+                          <a:noFill/>
+                          <a:miter lim="800000"/>
+                          <a:headEnd/>
+                          <a:tailEnd/>
+                        </a:ln>
+                      </wps:spPr>
+                      <wps:txbx>
+                        <w:txbxContent>
+                          <w:p>
+                            <w:pPr>
+                              <w:jc w:val="center"/>
+                            </w:pPr>
+                            <w:r>
+                              <w:t>${total_ht_</w:t>
+                            </w:r>
+                            <w:r>
+                              <w:t>4</w:t>
+                            </w:r>
+                            <w:r>
+                              <w:t>} €</w:t>
+                            </w:r>
+                          </w:p>
+                        </w:txbxContent>
+                      </wps:txbx>
+                      <wps:bodyPr rot="0" vert="horz" wrap="square" lIns="91440" tIns="45720" rIns="91440" bIns="45720" anchor="ctr" anchorCtr="0">
+                        <a:noAutofit/>
+                      </wps:bodyPr>
+                    </wps:wsp>
+                  </a:graphicData>
+                </a:graphic>
+                <wp14:sizeRelH relativeFrom="margin">
+                  <wp14:pctWidth>0</wp14:pctWidth>
+                </wp14:sizeRelH>
+                <wp14:sizeRelV relativeFrom="margin">
+                  <wp14:pctHeight>0</wp14:pctHeight>
+                </wp14:sizeRelV>
+              </wp:anchor>
+            </w:drawing>
+          </mc:Choice>
+          <mc:Fallback>
+            <w:pict>
+              <v:shape w14:anchorId="625DE910" id="_x0000_s1050" type="#_x0000_t202" style="position:absolute;left:0;text-align:left;margin-left:432.85pt;margin-top:265.05pt;width:139.8pt;height:73.65pt;z-index:251684864;visibility:visible;mso-wrap-style:square;mso-width-percent:0;mso-height-percent:0;mso-wrap-distance-left:9pt;mso-wrap-distance-top:3.6pt;mso-wrap-distance-right:9pt;mso-wrap-distance-bottom:3.6pt;mso-position-horizontal:absolute;mso-position-horizontal-relative:text;mso-position-vertical:absolute;mso-position-vertical-relative:text;mso-width-percent:0;mso-height-percent:0;mso-width-relative:margin;mso-height-relative:margin;v-text-anchor:middle" o:gfxdata="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" filled="f" stroked="f">
+                <v:textbox>
+                  <w:txbxContent>
+                    <w:p>
+                      <w:pPr>
+                        <w:jc w:val="center"/>
+                      </w:pPr>
+                      <w:r>
+                        <w:t>${total_ht_</w:t>
+                      </w:r>
+                      <w:r>
+                        <w:t>4</w:t>
+                      </w:r>
+                      <w:r>
+                        <w:t>} €</w:t>
+                      </w:r>
+                    </w:p>
+                  </w:txbxContent>
+                </v:textbox>
+              </v:shape>
+            </w:pict>
+          </mc:Fallback>
+        </mc:AlternateContent>
+      </w:r>
+      <w:r>
+        <mc:AlternateContent>
+          <mc:Choice Requires="wps">
+            <w:drawing>
+              <wp:anchor distT="45720" distB="45720" distL="114300" distR="114300" simplePos="0" relativeHeight="251683840" behindDoc="0" locked="0" layoutInCell="1" allowOverlap="1" wp14:anchorId="27D2DDD2" wp14:editId="69E25F10">
+                <wp:simplePos x="0" y="0"/>
+                <wp:positionH relativeFrom="column">
+                  <wp:posOffset>3683635</wp:posOffset>
+                </wp:positionH>
+                <wp:positionV relativeFrom="paragraph">
+                  <wp:posOffset>3366135</wp:posOffset>
+                </wp:positionV>
+                <wp:extent cx="1775460" cy="935355"/>
+                <wp:effectExtent l="0" t="0" r="0" b="0"/>
+                <wp:wrapNone/>
+                <wp:docPr id="24" name="Zone de texte 2"/>
+                <wp:cNvGraphicFramePr>
+                  <a:graphicFrameLocks xmlns:a="http://schemas.openxmlformats.org/drawingml/2006/main"/>
+                </wp:cNvGraphicFramePr>
+                <a:graphic xmlns:a="http://schemas.openxmlformats.org/drawingml/2006/main">
+                  <a:graphicData uri="http://schemas.microsoft.com/office/word/2010/wordprocessingShape">
+                    <wps:wsp>
+                      <wps:cNvSpPr txBox="1">
+                        <a:spLocks noChangeArrowheads="1"/>
+                      </wps:cNvSpPr>
+                      <wps:spPr bwMode="auto">
+                        <a:xfrm>
+                          <a:off x="0" y="0"/>
+                          <a:ext cx="1775460" cy="935355"/>
+                        </a:xfrm>
+                        <a:prstGeom prst="rect">
+                          <a:avLst/>
+                        </a:prstGeom>
+                        <a:noFill/>
+                        <a:ln w="9525">
+                          <a:noFill/>
+                          <a:miter lim="800000"/>
+                          <a:headEnd/>
+                          <a:tailEnd/>
+                        </a:ln>
+                      </wps:spPr>
+                      <wps:txbx>
+                        <w:txbxContent>
+                          <w:p>
+                            <w:pPr>
+                              <w:jc w:val="center"/>
+                            </w:pPr>
+                            <w:r>
+                              <w:t>${price_unit_ht_</w:t>
+                            </w:r>
+                            <w:r>
+                              <w:t>4</w:t>
+                            </w:r>
+                            <w:r>
+                              <w:t>} €</w:t>
+                            </w:r>
+                          </w:p>
+                        </w:txbxContent>
+                      </wps:txbx>
+                      <wps:bodyPr rot="0" vert="horz" wrap="square" lIns="91440" tIns="45720" rIns="91440" bIns="45720" anchor="ctr" anchorCtr="0">
+                        <a:noAutofit/>
+                      </wps:bodyPr>
+                    </wps:wsp>
+                  </a:graphicData>
+                </a:graphic>
+                <wp14:sizeRelH relativeFrom="margin">
+                  <wp14:pctWidth>0</wp14:pctWidth>
+                </wp14:sizeRelH>
+                <wp14:sizeRelV relativeFrom="margin">
+                  <wp14:pctHeight>0</wp14:pctHeight>
+                </wp14:sizeRelV>
+              </wp:anchor>
+            </w:drawing>
+          </mc:Choice>
+          <mc:Fallback>
+            <w:pict>
+              <v:shape w14:anchorId="27D2DDD2" id="_x0000_s1051" type="#_x0000_t202" style="position:absolute;left:0;text-align:left;margin-left:290.05pt;margin-top:265.05pt;width:139.8pt;height:73.65pt;z-index:251683840;visibility:visible;mso-wrap-style:square;mso-width-percent:0;mso-height-percent:0;mso-wrap-distance-left:9pt;mso-wrap-distance-top:3.6pt;mso-wrap-distance-right:9pt;mso-wrap-distance-bottom:3.6pt;mso-position-horizontal:absolute;mso-position-horizontal-relative:text;mso-position-vertical:absolute;mso-position-vertical-relative:text;mso-width-percent:0;mso-height-percent:0;mso-width-relative:margin;mso-height-relative:margin;v-text-anchor:middle" o:gfxdata="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" filled="f" stroked="f">
+                <v:textbox>
+                  <w:txbxContent>
+                    <w:p>
+                      <w:pPr>
+                        <w:jc w:val="center"/>
+                      </w:pPr>
+                      <w:r>
+                        <w:t>${price_unit_ht_</w:t>
+                      </w:r>
+                      <w:r>
+                        <w:t>4</w:t>
+                      </w:r>
+                      <w:r>
+                        <w:t>} €</w:t>
+                      </w:r>
+                    </w:p>
+                  </w:txbxContent>
+                </v:textbox>
+              </v:shape>
+            </w:pict>
+          </mc:Fallback>
+        </mc:AlternateContent>
+      </w:r>
+      <w:r>
+        <mc:AlternateContent>
+          <mc:Choice Requires="wps">
+            <w:drawing>
+              <wp:anchor distT="45720" distB="45720" distL="114300" distR="114300" simplePos="0" relativeHeight="251682816" behindDoc="0" locked="0" layoutInCell="1" allowOverlap="1" wp14:anchorId="6691BE55" wp14:editId="2C65D8FB">
+                <wp:simplePos x="0" y="0"/>
+                <wp:positionH relativeFrom="column">
+                  <wp:posOffset>1875155</wp:posOffset>
+                </wp:positionH>
+                <wp:positionV relativeFrom="paragraph">
+                  <wp:posOffset>3363595</wp:posOffset>
+                </wp:positionV>
+                <wp:extent cx="1775460" cy="935355"/>
+                <wp:effectExtent l="0" t="0" r="0" b="0"/>
+                <wp:wrapNone/>
+                <wp:docPr id="23" name="Zone de texte 23"/>
+                <wp:cNvGraphicFramePr>
+                  <a:graphicFrameLocks xmlns:a="http://schemas.openxmlformats.org/drawingml/2006/main"/>
+                </wp:cNvGraphicFramePr>
+                <a:graphic xmlns:a="http://schemas.openxmlformats.org/drawingml/2006/main">
+                  <a:graphicData uri="http://schemas.microsoft.com/office/word/2010/wordprocessingShape">
+                    <wps:wsp>
+                      <wps:cNvSpPr txBox="1">
+                        <a:spLocks noChangeArrowheads="1"/>
+                      </wps:cNvSpPr>
+                      <wps:spPr bwMode="auto">
+                        <a:xfrm>
+                          <a:off x="0" y="0"/>
+                          <a:ext cx="1775460" cy="935355"/>
+                        </a:xfrm>
+                        <a:prstGeom prst="rect">
+                          <a:avLst/>
+                        </a:prstGeom>
+                        <a:noFill/>
+                        <a:ln w="9525">
+                          <a:noFill/>
+                          <a:miter lim="800000"/>
+                          <a:headEnd/>
+                          <a:tailEnd/>
+                        </a:ln>
+                      </wps:spPr>
+                      <wps:txbx>
+                        <w:txbxContent>
+                          <w:p>
+                            <w:pPr>
+                              <w:jc w:val="center"/>
+                            </w:pPr>
+                            <w:r>
+                              <w:t>${quantity_</w:t>
+                            </w:r>
+                            <w:r>
+                              <w:t>4</w:t>
+                            </w:r>
+                            <w:r>
+                              <w:t>}</w:t>
+                            </w:r>
+                          </w:p>
+                        </w:txbxContent>
+                      </wps:txbx>
+                      <wps:bodyPr rot="0" vert="horz" wrap="square" lIns="91440" tIns="45720" rIns="91440" bIns="45720" anchor="ctr" anchorCtr="0">
+                        <a:noAutofit/>
+                      </wps:bodyPr>
+                    </wps:wsp>
+                  </a:graphicData>
+                </a:graphic>
+                <wp14:sizeRelH relativeFrom="margin">
+                  <wp14:pctWidth>0</wp14:pctWidth>
+                </wp14:sizeRelH>
+                <wp14:sizeRelV relativeFrom="margin">
+                  <wp14:pctHeight>0</wp14:pctHeight>
+                </wp14:sizeRelV>
+              </wp:anchor>
+            </w:drawing>
+          </mc:Choice>
+          <mc:Fallback>
+            <w:pict>
+              <v:shape w14:anchorId="6691BE55" id="Zone de texte 23" o:spid="_x0000_s1052" type="#_x0000_t202" style="position:absolute;left:0;text-align:left;margin-left:147.65pt;margin-top:264.85pt;width:139.8pt;height:73.65pt;z-index:251682816;visibility:visible;mso-wrap-style:square;mso-width-percent:0;mso-height-percent:0;mso-wrap-distance-left:9pt;mso-wrap-distance-top:3.6pt;mso-wrap-distance-right:9pt;mso-wrap-distance-bottom:3.6pt;mso-position-horizontal:absolute;mso-position-horizontal-relative:text;mso-position-vertical:absolute;mso-position-vertical-relative:text;mso-width-percent:0;mso-height-percent:0;mso-width-relative:margin;mso-height-relative:margin;v-text-anchor:middle" o:gfxdata="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" filled="f" stroked="f">
+                <v:textbox>
+                  <w:txbxContent>
+                    <w:p>
+                      <w:pPr>
+                        <w:jc w:val="center"/>
+                      </w:pPr>
+                      <w:r>
+                        <w:t>${quantity_</w:t>
+                      </w:r>
+                      <w:r>
+                        <w:t>4</w:t>
+                      </w:r>
+                      <w:r>
+                        <w:t>}</w:t>
+                      </w:r>
+                    </w:p>
+                  </w:txbxContent>
+                </v:textbox>
+              </v:shape>
+            </w:pict>
+          </mc:Fallback>
+        </mc:AlternateContent>
+      </w:r>
+      <w:r>
+        <mc:AlternateContent>
+          <mc:Choice Requires="wps">
+            <w:drawing>
+              <wp:anchor distT="45720" distB="45720" distL="114300" distR="114300" simplePos="0" relativeHeight="251681792" behindDoc="0" locked="0" layoutInCell="1" allowOverlap="1" wp14:anchorId="689D7FF0" wp14:editId="5A41EBCD">
+                <wp:simplePos x="0" y="0"/>
+                <wp:positionH relativeFrom="column">
+                  <wp:posOffset>30964</wp:posOffset>
+                </wp:positionH>
+                <wp:positionV relativeFrom="paragraph">
+                  <wp:posOffset>3366287</wp:posOffset>
+                </wp:positionV>
+                <wp:extent cx="1807210" cy="935355"/>
+                <wp:effectExtent l="0" t="0" r="0" b="0"/>
+                <wp:wrapNone/>
+                <wp:docPr id="22" name="Zone de texte 2"/>
+                <wp:cNvGraphicFramePr>
+                  <a:graphicFrameLocks xmlns:a="http://schemas.openxmlformats.org/drawingml/2006/main"/>
+                </wp:cNvGraphicFramePr>
+                <a:graphic xmlns:a="http://schemas.openxmlformats.org/drawingml/2006/main">
+                  <a:graphicData uri="http://schemas.microsoft.com/office/word/2010/wordprocessingShape">
+                    <wps:wsp>
+                      <wps:cNvSpPr txBox="1">
+                        <a:spLocks noChangeArrowheads="1"/>
+                      </wps:cNvSpPr>
+                      <wps:spPr bwMode="auto">
+                        <a:xfrm>
+                          <a:off x="0" y="0"/>
+                          <a:ext cx="1807210" cy="935355"/>
+                        </a:xfrm>
+                        <a:prstGeom prst="rect">
+                          <a:avLst/>
+                        </a:prstGeom>
+                        <a:noFill/>
+                        <a:ln w="9525">
+                          <a:noFill/>
+                          <a:miter lim="800000"/>
+                          <a:headEnd/>
+                          <a:tailEnd/>
+                        </a:ln>
+                      </wps:spPr>
+                      <wps:txbx>
+                        <w:txbxContent>
+                          <w:p>
+                            <w:pPr>
+                              <w:jc w:val="center"/>
+                            </w:pPr>
+                            <w:r>
+                              <w:t>${description_</w:t>
+                            </w:r>
+                            <w:r>
+                              <w:t>4</w:t>
+                            </w:r>
+                            <w:r>
+                              <w:t>}</w:t>
+                            </w:r>
+                          </w:p>
+                        </w:txbxContent>
+                      </wps:txbx>
+                      <wps:bodyPr rot="0" vert="horz" wrap="square" lIns="91440" tIns="45720" rIns="91440" bIns="45720" anchor="ctr" anchorCtr="0">
+                        <a:noAutofit/>
+                      </wps:bodyPr>
+                    </wps:wsp>
+                  </a:graphicData>
+                </a:graphic>
+                <wp14:sizeRelH relativeFrom="margin">
+                  <wp14:pctWidth>0</wp14:pctWidth>
+                </wp14:sizeRelH>
+                <wp14:sizeRelV relativeFrom="margin">
+                  <wp14:pctHeight>0</wp14:pctHeight>
+                </wp14:sizeRelV>
+              </wp:anchor>
+            </w:drawing>
+          </mc:Choice>
+          <mc:Fallback>
+            <w:pict>
+              <v:shape w14:anchorId="689D7FF0" id="_x0000_s1053" type="#_x0000_t202" style="position:absolute;left:0;text-align:left;margin-left:2.45pt;margin-top:265.05pt;width:142.3pt;height:73.65pt;z-index:251681792;visibility:visible;mso-wrap-style:square;mso-width-percent:0;mso-height-percent:0;mso-wrap-distance-left:9pt;mso-wrap-distance-top:3.6pt;mso-wrap-distance-right:9pt;mso-wrap-distance-bottom:3.6pt;mso-position-horizontal:absolute;mso-position-horizontal-relative:text;mso-position-vertical:absolute;mso-position-vertical-relative:text;mso-width-percent:0;mso-height-percent:0;mso-width-relative:margin;mso-height-relative:margin;v-text-anchor:middle" o:gfxdata="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" filled="f" stroked="f">
+                <v:textbox>
+                  <w:txbxContent>
+                    <w:p>
+                      <w:pPr>
+                        <w:jc w:val="center"/>
+                      </w:pPr>
+                      <w:r>
+                        <w:t>${description_</w:t>
+                      </w:r>
+                      <w:r>
+                        <w:t>4</w:t>
+                      </w:r>
+                      <w:r>
+                        <w:t>}</w:t>
+                      </w:r>
+                    </w:p>
+                  </w:txbxContent>
+                </v:textbox>
+              </v:shape>
+            </w:pict>
+          </mc:Fallback>
+        </mc:AlternateContent>
+      </w:r>
+      <w:r>
         <w:rPr>
           <w:noProof/>
         </w:rPr>
         <mc:AlternateContent>
           <mc:Choice Requires="wpg">
             <w:drawing>
-              <wp:inline distT="0" distB="0" distL="0" distR="0" wp14:anchorId="73D253C3" wp14:editId="4B68651F">
-                <wp:extent cx="7305026" cy="4342165"/>
+              <wp:inline distT="0" distB="0" distL="0" distR="0" wp14:anchorId="73D253C3" wp14:editId="3A5C2141">
+                <wp:extent cx="7305026" cy="4342164"/>
                 <wp:effectExtent l="0" t="0" r="0" b="1270"/>
                 <wp:docPr id="1242" name="Group 1242"/>
                 <wp:cNvGraphicFramePr/>
@@ -1294,9 +2468,9 @@
                       <wpg:grpSpPr>
                         <a:xfrm>
                           <a:off x="0" y="0"/>
-                          <a:ext cx="7305026" cy="4342165"/>
+                          <a:ext cx="7305026" cy="4342164"/>
                           <a:chOff x="0" y="0"/>
-                          <a:chExt cx="6563930" cy="4342165"/>
+                          <a:chExt cx="6563930" cy="4342164"/>
                         </a:xfrm>
                       </wpg:grpSpPr>
                       <wps:wsp>
@@ -1677,66 +2851,12 @@
                         <wps:bodyPr/>
                       </wps:wsp>
                       <wps:wsp>
-                        <wps:cNvPr id="1398" name="Shape 1398"/>
-                        <wps:cNvSpPr/>
-                        <wps:spPr>
-                          <a:xfrm>
-                            <a:off x="15106" y="1356615"/>
-                            <a:ext cx="6536526" cy="994846"/>
-                          </a:xfrm>
-                          <a:custGeom>
-                            <a:avLst/>
-                            <a:gdLst/>
-                            <a:ahLst/>
-                            <a:cxnLst/>
-                            <a:rect l="0" t="0" r="0" b="0"/>
-                            <a:pathLst>
-                              <a:path w="6536526" h="994846">
-                                <a:moveTo>
-                                  <a:pt x="0" y="0"/>
-                                </a:moveTo>
-                                <a:lnTo>
-                                  <a:pt x="6536526" y="0"/>
-                                </a:lnTo>
-                                <a:lnTo>
-                                  <a:pt x="6536526" y="994846"/>
-                                </a:lnTo>
-                                <a:lnTo>
-                                  <a:pt x="0" y="994846"/>
-                                </a:lnTo>
-                                <a:lnTo>
-                                  <a:pt x="0" y="0"/>
-                                </a:lnTo>
-                              </a:path>
-                            </a:pathLst>
-                          </a:custGeom>
-                          <a:ln w="0" cap="flat">
-                            <a:miter lim="127000"/>
-                          </a:ln>
-                        </wps:spPr>
-                        <wps:style>
-                          <a:lnRef idx="0">
-                            <a:srgbClr val="000000">
-                              <a:alpha val="0"/>
-                            </a:srgbClr>
-                          </a:lnRef>
-                          <a:fillRef idx="1">
-                            <a:srgbClr val="EBEBEB"/>
-                          </a:fillRef>
-                          <a:effectRef idx="0">
-                            <a:scrgbClr r="0" g="0" b="0"/>
-                          </a:effectRef>
-                          <a:fontRef idx="none"/>
-                        </wps:style>
-                        <wps:bodyPr/>
-                      </wps:wsp>
-                      <wps:wsp>
                         <wps:cNvPr id="70" name="Shape 70"/>
                         <wps:cNvSpPr/>
                         <wps:spPr>
                           <a:xfrm>
-                            <a:off x="2808" y="1344318"/>
-                            <a:ext cx="3280561" cy="1019439"/>
+                            <a:off x="2808" y="1371589"/>
+                            <a:ext cx="3280561" cy="992149"/>
                           </a:xfrm>
                           <a:custGeom>
                             <a:avLst/>
@@ -1814,8 +2934,8 @@
                         <wps:cNvSpPr/>
                         <wps:spPr>
                           <a:xfrm>
-                            <a:off x="3283369" y="1344318"/>
-                            <a:ext cx="3280561" cy="1019439"/>
+                            <a:off x="3283090" y="1371600"/>
+                            <a:ext cx="3280561" cy="992138"/>
                           </a:xfrm>
                           <a:custGeom>
                             <a:avLst/>
@@ -1880,60 +3000,6 @@
                           </a:lnRef>
                           <a:fillRef idx="1">
                             <a:srgbClr val="000000"/>
-                          </a:fillRef>
-                          <a:effectRef idx="0">
-                            <a:scrgbClr r="0" g="0" b="0"/>
-                          </a:effectRef>
-                          <a:fontRef idx="none"/>
-                        </wps:style>
-                        <wps:bodyPr/>
-                      </wps:wsp>
-                      <wps:wsp>
-                        <wps:cNvPr id="1399" name="Shape 1399"/>
-                        <wps:cNvSpPr/>
-                        <wps:spPr>
-                          <a:xfrm>
-                            <a:off x="16645" y="2337793"/>
-                            <a:ext cx="6534488" cy="994848"/>
-                          </a:xfrm>
-                          <a:custGeom>
-                            <a:avLst/>
-                            <a:gdLst/>
-                            <a:ahLst/>
-                            <a:cxnLst/>
-                            <a:rect l="0" t="0" r="0" b="0"/>
-                            <a:pathLst>
-                              <a:path w="6534488" h="994848">
-                                <a:moveTo>
-                                  <a:pt x="0" y="0"/>
-                                </a:moveTo>
-                                <a:lnTo>
-                                  <a:pt x="6534488" y="0"/>
-                                </a:lnTo>
-                                <a:lnTo>
-                                  <a:pt x="6534488" y="994848"/>
-                                </a:lnTo>
-                                <a:lnTo>
-                                  <a:pt x="0" y="994848"/>
-                                </a:lnTo>
-                                <a:lnTo>
-                                  <a:pt x="0" y="0"/>
-                                </a:lnTo>
-                              </a:path>
-                            </a:pathLst>
-                          </a:custGeom>
-                          <a:ln w="0" cap="flat">
-                            <a:miter lim="127000"/>
-                          </a:ln>
-                        </wps:spPr>
-                        <wps:style>
-                          <a:lnRef idx="0">
-                            <a:srgbClr val="000000">
-                              <a:alpha val="0"/>
-                            </a:srgbClr>
-                          </a:lnRef>
-                          <a:fillRef idx="1">
-                            <a:srgbClr val="FFFFFF"/>
                           </a:fillRef>
                           <a:effectRef idx="0">
                             <a:scrgbClr r="0" g="0" b="0"/>
@@ -2101,60 +3167,6 @@
                         <wps:bodyPr/>
                       </wps:wsp>
                       <wps:wsp>
-                        <wps:cNvPr id="1400" name="Shape 1400"/>
-                        <wps:cNvSpPr/>
-                        <wps:spPr>
-                          <a:xfrm>
-                            <a:off x="15106" y="3335022"/>
-                            <a:ext cx="6536526" cy="994847"/>
-                          </a:xfrm>
-                          <a:custGeom>
-                            <a:avLst/>
-                            <a:gdLst/>
-                            <a:ahLst/>
-                            <a:cxnLst/>
-                            <a:rect l="0" t="0" r="0" b="0"/>
-                            <a:pathLst>
-                              <a:path w="6536526" h="994847">
-                                <a:moveTo>
-                                  <a:pt x="0" y="0"/>
-                                </a:moveTo>
-                                <a:lnTo>
-                                  <a:pt x="6536526" y="0"/>
-                                </a:lnTo>
-                                <a:lnTo>
-                                  <a:pt x="6536526" y="994847"/>
-                                </a:lnTo>
-                                <a:lnTo>
-                                  <a:pt x="0" y="994847"/>
-                                </a:lnTo>
-                                <a:lnTo>
-                                  <a:pt x="0" y="0"/>
-                                </a:lnTo>
-                              </a:path>
-                            </a:pathLst>
-                          </a:custGeom>
-                          <a:ln w="0" cap="flat">
-                            <a:miter lim="127000"/>
-                          </a:ln>
-                        </wps:spPr>
-                        <wps:style>
-                          <a:lnRef idx="0">
-                            <a:srgbClr val="000000">
-                              <a:alpha val="0"/>
-                            </a:srgbClr>
-                          </a:lnRef>
-                          <a:fillRef idx="1">
-                            <a:srgbClr val="EBEBEB"/>
-                          </a:fillRef>
-                          <a:effectRef idx="0">
-                            <a:scrgbClr r="0" g="0" b="0"/>
-                          </a:effectRef>
-                          <a:fontRef idx="none"/>
-                        </wps:style>
-                        <wps:bodyPr/>
-                      </wps:wsp>
-                      <wps:wsp>
                         <wps:cNvPr id="76" name="Shape 76"/>
                         <wps:cNvSpPr/>
                         <wps:spPr>
@@ -2320,12 +3332,12 @@
           </mc:Choice>
           <mc:Fallback>
             <w:pict>
-              <v:group w14:anchorId="73D253C3" id="Group 1242" o:spid="_x0000_s1042" style="width:575.2pt;height:341.9pt;mso-position-horizontal-relative:char;mso-position-vertical-relative:line" coordsize="65639,43421" o:gfxdata="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">
-                <v:shape id="Shape 1397" o:spid="_x0000_s1043" style="position:absolute;width:65619;height:3766;visibility:visible;mso-wrap-style:square;v-text-anchor:top" coordsize="6561959,376639" o:gfxdata="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" path="m,l6561959,r,376639l,376639,,e" fillcolor="#0b0c03" stroked="f" strokeweight="0">
+              <v:group w14:anchorId="73D253C3" id="Group 1242" o:spid="_x0000_s1054" style="width:575.2pt;height:341.9pt;mso-position-horizontal-relative:char;mso-position-vertical-relative:line" coordsize="65639,43421" o:gfxdata="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">
+                <v:shape id="Shape 1397" o:spid="_x0000_s1055" style="position:absolute;width:65619;height:3766;visibility:visible;mso-wrap-style:square;v-text-anchor:top" coordsize="6561959,376639" o:gfxdata="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" path="m,l6561959,r,376639l,376639,,e" fillcolor="#0b0c03" stroked="f" strokeweight="0">
                   <v:stroke miterlimit="83231f" joinstyle="miter"/>
                   <v:path arrowok="t" textboxrect="0,0,6561959,376639"/>
                 </v:shape>
-                <v:rect id="Rectangle 13" o:spid="_x0000_s1044" style="position:absolute;left:3261;top:588;width:13599;height:3173;visibility:visible;mso-wrap-style:square;v-text-anchor:top" o:gfxdata="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" filled="f" stroked="f">
+                <v:rect id="Rectangle 13" o:spid="_x0000_s1056" style="position:absolute;left:3261;top:588;width:13599;height:3173;visibility:visible;mso-wrap-style:square;v-text-anchor:top" o:gfxdata="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" filled="f" stroked="f">
                   <v:textbox inset="0,0,0,0">
                     <w:txbxContent>
                       <w:p>
@@ -2341,7 +3353,7 @@
                     </w:txbxContent>
                   </v:textbox>
                 </v:rect>
-                <v:rect id="Rectangle 14" o:spid="_x0000_s1045" style="position:absolute;left:19845;top:588;width:10413;height:3173;visibility:visible;mso-wrap-style:square;v-text-anchor:top" o:gfxdata="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" filled="f" stroked="f">
+                <v:rect id="Rectangle 14" o:spid="_x0000_s1057" style="position:absolute;left:19845;top:588;width:10413;height:3173;visibility:visible;mso-wrap-style:square;v-text-anchor:top" o:gfxdata="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" filled="f" stroked="f">
                   <v:textbox inset="0,0,0,0">
                     <w:txbxContent>
                       <w:p>
@@ -2357,7 +3369,7 @@
                     </w:txbxContent>
                   </v:textbox>
                 </v:rect>
-                <v:rect id="Rectangle 15" o:spid="_x0000_s1046" style="position:absolute;left:34036;top:588;width:18449;height:3173;visibility:visible;mso-wrap-style:square;v-text-anchor:top" o:gfxdata="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" filled="f" stroked="f">
+                <v:rect id="Rectangle 15" o:spid="_x0000_s1058" style="position:absolute;left:34036;top:588;width:18449;height:3173;visibility:visible;mso-wrap-style:square;v-text-anchor:top" o:gfxdata="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" filled="f" stroked="f">
                   <v:textbox inset="0,0,0,0">
                     <w:txbxContent>
                       <w:p>
@@ -2373,7 +3385,7 @@
                     </w:txbxContent>
                   </v:textbox>
                 </v:rect>
-                <v:rect id="Rectangle 16" o:spid="_x0000_s1047" style="position:absolute;left:47905;top:588;width:666;height:3173;visibility:visible;mso-wrap-style:square;v-text-anchor:top" o:gfxdata="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" filled="f" stroked="f">
+                <v:rect id="Rectangle 16" o:spid="_x0000_s1059" style="position:absolute;left:47905;top:588;width:666;height:3173;visibility:visible;mso-wrap-style:square;v-text-anchor:top" o:gfxdata="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" filled="f" stroked="f">
                   <v:textbox inset="0,0,0,0">
                     <w:txbxContent>
                       <w:p>
@@ -2389,7 +3401,7 @@
                     </w:txbxContent>
                   </v:textbox>
                 </v:rect>
-                <v:rect id="Rectangle 17" o:spid="_x0000_s1048" style="position:absolute;left:54767;top:588;width:10128;height:3173;visibility:visible;mso-wrap-style:square;v-text-anchor:top" o:gfxdata="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" filled="f" stroked="f">
+                <v:rect id="Rectangle 17" o:spid="_x0000_s1060" style="position:absolute;left:54767;top:588;width:10128;height:3173;visibility:visible;mso-wrap-style:square;v-text-anchor:top" o:gfxdata="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" filled="f" stroked="f">
                   <v:textbox inset="0,0,0,0">
                     <w:txbxContent>
                       <w:p>
@@ -2405,47 +3417,35 @@
                     </w:txbxContent>
                   </v:textbox>
                 </v:rect>
-                <v:shape id="Shape 67" o:spid="_x0000_s1049" style="position:absolute;left:28;top:3758;width:32805;height:10195;visibility:visible;mso-wrap-style:square;v-text-anchor:top" coordsize="3280561,1019439" o:gfxdata="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" path="m,l24596,,3280561,r,24593l24596,24593r,970253l3280561,994846r,24593l24596,1019439r-24596,l,994846,,24593,,xe" fillcolor="black" stroked="f" strokeweight="0">
+                <v:shape id="Shape 67" o:spid="_x0000_s1061" style="position:absolute;left:28;top:3758;width:32805;height:10195;visibility:visible;mso-wrap-style:square;v-text-anchor:top" coordsize="3280561,1019439" o:gfxdata="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" path="m,l24596,,3280561,r,24593l24596,24593r,970253l3280561,994846r,24593l24596,1019439r-24596,l,994846,,24593,,xe" fillcolor="black" stroked="f" strokeweight="0">
                   <v:stroke miterlimit="83231f" joinstyle="miter"/>
                   <v:path arrowok="t" textboxrect="0,0,3280561,1019439"/>
                 </v:shape>
-                <v:shape id="Shape 68" o:spid="_x0000_s1050" style="position:absolute;left:32833;top:3758;width:32806;height:10195;visibility:visible;mso-wrap-style:square;v-text-anchor:top" coordsize="3280561,1019439" o:gfxdata="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" path="m,l3255965,r24596,l3280561,24593r,970253l3280561,1019439r-24596,l,1019439,,994846r3255965,l3255965,24593,,24593,,xe" fillcolor="black" stroked="f" strokeweight="0">
+                <v:shape id="Shape 68" o:spid="_x0000_s1062" style="position:absolute;left:32833;top:3758;width:32806;height:10195;visibility:visible;mso-wrap-style:square;v-text-anchor:top" coordsize="3280561,1019439" o:gfxdata="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" path="m,l3255965,r24596,l3280561,24593r,970253l3280561,1019439r-24596,l,1019439,,994846r3255965,l3255965,24593,,24593,,xe" fillcolor="black" stroked="f" strokeweight="0">
                   <v:stroke miterlimit="83231f" joinstyle="miter"/>
                   <v:path arrowok="t" textboxrect="0,0,3280561,1019439"/>
                 </v:shape>
-                <v:shape id="Shape 1398" o:spid="_x0000_s1051" style="position:absolute;left:151;top:13566;width:65365;height:9948;visibility:visible;mso-wrap-style:square;v-text-anchor:top" coordsize="6536526,994846" o:gfxdata="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" path="m,l6536526,r,994846l,994846,,e" fillcolor="#ebebeb" stroked="f" strokeweight="0">
-                  <v:stroke miterlimit="83231f" joinstyle="miter"/>
-                  <v:path arrowok="t" textboxrect="0,0,6536526,994846"/>
-                </v:shape>
-                <v:shape id="Shape 70" o:spid="_x0000_s1052" style="position:absolute;left:28;top:13443;width:32805;height:10194;visibility:visible;mso-wrap-style:square;v-text-anchor:top" coordsize="3280561,1019439" o:gfxdata="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" path="m,l24596,,3280561,r,24593l24596,24593r,970253l3280561,994846r,24593l24596,1019439r-24596,l,994846,,24593,,xe" fillcolor="black" stroked="f" strokeweight="0">
+                <v:shape id="Shape 70" o:spid="_x0000_s1063" style="position:absolute;left:28;top:13715;width:32805;height:9922;visibility:visible;mso-wrap-style:square;v-text-anchor:top" coordsize="3280561,1019439" o:gfxdata="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" path="m,l24596,,3280561,r,24593l24596,24593r,970253l3280561,994846r,24593l24596,1019439r-24596,l,994846,,24593,,xe" fillcolor="black" stroked="f" strokeweight="0">
                   <v:stroke miterlimit="83231f" joinstyle="miter"/>
                   <v:path arrowok="t" textboxrect="0,0,3280561,1019439"/>
                 </v:shape>
-                <v:shape id="Shape 71" o:spid="_x0000_s1053" style="position:absolute;left:32833;top:13443;width:32806;height:10194;visibility:visible;mso-wrap-style:square;v-text-anchor:top" coordsize="3280561,1019439" o:gfxdata="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" path="m,l3255965,r24596,l3280561,24593r,970253l3280561,1019439r-24596,l,1019439,,994846r3255965,l3255965,24593,,24593,,xe" fillcolor="black" stroked="f" strokeweight="0">
+                <v:shape id="Shape 71" o:spid="_x0000_s1064" style="position:absolute;left:32830;top:13716;width:32806;height:9921;visibility:visible;mso-wrap-style:square;v-text-anchor:top" coordsize="3280561,1019439" o:gfxdata="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" path="m,l3255965,r24596,l3280561,24593r,970253l3280561,1019439r-24596,l,1019439,,994846r3255965,l3255965,24593,,24593,,xe" fillcolor="black" stroked="f" strokeweight="0">
                   <v:stroke miterlimit="83231f" joinstyle="miter"/>
                   <v:path arrowok="t" textboxrect="0,0,3280561,1019439"/>
                 </v:shape>
-                <v:shape id="Shape 1399" o:spid="_x0000_s1054" style="position:absolute;left:166;top:23377;width:65345;height:9949;visibility:visible;mso-wrap-style:square;v-text-anchor:top" coordsize="6534488,994848" o:gfxdata="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" path="m,l6534488,r,994848l,994848,,e" stroked="f" strokeweight="0">
-                  <v:stroke miterlimit="83231f" joinstyle="miter"/>
-                  <v:path arrowok="t" textboxrect="0,0,6534488,994848"/>
-                </v:shape>
-                <v:shape id="Shape 73" o:spid="_x0000_s1055" style="position:absolute;left:43;top:23254;width:32795;height:10195;visibility:visible;mso-wrap-style:square;v-text-anchor:top" coordsize="3279541,1019441" o:gfxdata="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" path="m,l24594,,3279541,r,24593l24594,24593r,970255l3279541,994848r,24593l24594,1019441r-24594,l,994848,,24593,,xe" fillcolor="black" stroked="f" strokeweight="0">
+                <v:shape id="Shape 73" o:spid="_x0000_s1065" style="position:absolute;left:43;top:23254;width:32795;height:10195;visibility:visible;mso-wrap-style:square;v-text-anchor:top" coordsize="3279541,1019441" o:gfxdata="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" path="m,l24594,,3279541,r,24593l24594,24593r,970255l3279541,994848r,24593l24594,1019441r-24594,l,994848,,24593,,xe" fillcolor="black" stroked="f" strokeweight="0">
                   <v:stroke miterlimit="83231f" joinstyle="miter"/>
                   <v:path arrowok="t" textboxrect="0,0,3279541,1019441"/>
                 </v:shape>
-                <v:shape id="Shape 74" o:spid="_x0000_s1056" style="position:absolute;left:32838;top:23254;width:32796;height:10195;visibility:visible;mso-wrap-style:square;v-text-anchor:top" coordsize="3279542,1019441" o:gfxdata="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" path="m,l3254947,r24595,l3279542,24593r,970255l3279542,1019441r-24595,l,1019441,,994848r3254947,l3254947,24593,,24593,,xe" fillcolor="black" stroked="f" strokeweight="0">
+                <v:shape id="Shape 74" o:spid="_x0000_s1066" style="position:absolute;left:32838;top:23254;width:32796;height:10195;visibility:visible;mso-wrap-style:square;v-text-anchor:top" coordsize="3279542,1019441" o:gfxdata="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" path="m,l3254947,r24595,l3279542,24593r,970255l3279542,1019441r-24595,l,1019441,,994848r3254947,l3254947,24593,,24593,,xe" fillcolor="black" stroked="f" strokeweight="0">
                   <v:stroke miterlimit="83231f" joinstyle="miter"/>
                   <v:path arrowok="t" textboxrect="0,0,3279542,1019441"/>
                 </v:shape>
-                <v:shape id="Shape 1400" o:spid="_x0000_s1057" style="position:absolute;left:151;top:33350;width:65365;height:9948;visibility:visible;mso-wrap-style:square;v-text-anchor:top" coordsize="6536526,994847" o:gfxdata="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" path="m,l6536526,r,994847l,994847,,e" fillcolor="#ebebeb" stroked="f" strokeweight="0">
-                  <v:stroke miterlimit="83231f" joinstyle="miter"/>
-                  <v:path arrowok="t" textboxrect="0,0,6536526,994847"/>
-                </v:shape>
-                <v:shape id="Shape 76" o:spid="_x0000_s1058" style="position:absolute;left:28;top:33227;width:32805;height:10194;visibility:visible;mso-wrap-style:square;v-text-anchor:top" coordsize="3280561,1019439" o:gfxdata="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" path="m,l24596,,3280561,r,24593l24596,24593r,970253l3280561,994846r,24593l24596,1019439r-24596,l,994846,,24593,,xe" fillcolor="black" stroked="f" strokeweight="0">
+                <v:shape id="Shape 76" o:spid="_x0000_s1067" style="position:absolute;left:28;top:33227;width:32805;height:10194;visibility:visible;mso-wrap-style:square;v-text-anchor:top" coordsize="3280561,1019439" o:gfxdata="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" path="m,l24596,,3280561,r,24593l24596,24593r,970253l3280561,994846r,24593l24596,1019439r-24596,l,994846,,24593,,xe" fillcolor="black" stroked="f" strokeweight="0">
                   <v:stroke miterlimit="83231f" joinstyle="miter"/>
                   <v:path arrowok="t" textboxrect="0,0,3280561,1019439"/>
                 </v:shape>
-                <v:shape id="Shape 77" o:spid="_x0000_s1059" style="position:absolute;left:32833;top:33227;width:32806;height:10194;visibility:visible;mso-wrap-style:square;v-text-anchor:top" coordsize="3280561,1019439" o:gfxdata="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" path="m,l3255965,r24596,l3280561,24593r,970253l3280561,1019439r-24596,l,1019439,,994846r3255965,l3255965,24593,,24593,,xe" fillcolor="black" stroked="f" strokeweight="0">
+                <v:shape id="Shape 77" o:spid="_x0000_s1068" style="position:absolute;left:32833;top:33227;width:32806;height:10194;visibility:visible;mso-wrap-style:square;v-text-anchor:top" coordsize="3280561,1019439" o:gfxdata="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" path="m,l3255965,r24596,l3280561,24593r,970253l3280561,1019439r-24596,l,1019439,,994846r3255965,l3255965,24593,,24593,,xe" fillcolor="black" stroked="f" strokeweight="0">
                   <v:stroke miterlimit="83231f" joinstyle="miter"/>
                   <v:path arrowok="t" textboxrect="0,0,3280561,1019439"/>
                 </v:shape>
@@ -2752,17 +3752,8 @@
                 <w:rFonts w:ascii="Amiko" w:eastAsia="Amiko" w:hAnsi="Amiko" w:cs="Amiko"/>
                 <w:sz w:val="18"/>
               </w:rPr>
-              <w:t xml:space="preserve"> </w:t>
+              <w:t xml:space="preserve"> chrisBdev</w:t>
             </w:r>
-            <w:proofErr w:type="spellStart"/>
-            <w:r>
-              <w:rPr>
-                <w:rFonts w:ascii="Amiko" w:eastAsia="Amiko" w:hAnsi="Amiko" w:cs="Amiko"/>
-                <w:sz w:val="18"/>
-              </w:rPr>
-              <w:t>chrisBdev</w:t>
-            </w:r>
-            <w:proofErr w:type="spellEnd"/>
           </w:p>
           <w:p>
             <w:pPr>
@@ -3272,6 +4263,7 @@
         </w:rPr>
         <w:t xml:space="preserve"> </w:t>
       </w:r>
+      <w:proofErr w:type="spellStart"/>
       <w:proofErr w:type="gramStart"/>
       <w:r>
         <w:rPr>
@@ -3280,7 +4272,17 @@
           <w:sz w:val="20"/>
           <w:lang w:val="en-US"/>
         </w:rPr>
-        <w:t>W .</w:t>
+        <w:t>W</w:t>
+      </w:r>
+      <w:proofErr w:type="spellEnd"/>
+      <w:r>
+        <w:rPr>
+          <w:rFonts w:ascii="Amiko" w:eastAsia="Amiko" w:hAnsi="Amiko" w:cs="Amiko"/>
+          <w:color w:val="C9E265"/>
+          <w:sz w:val="20"/>
+          <w:lang w:val="en-US"/>
+        </w:rPr>
+        <w:t xml:space="preserve"> .</w:t>
       </w:r>
       <w:proofErr w:type="gramEnd"/>
       <w:r>
@@ -4350,7 +5352,7 @@
     </inkml:brush>
   </inkml:definitions>
   <inkml:trace contextRef="#ctx0" brushRef="#br0">2197 319 8820,'18'-6'759,"-8"1"-326,0 0-1,0 1 1,-2-1-1,2-2 1,8-4 0,-15 10-418,-2-1 1,2-1 0,-2 1-1,2-1 1,-1 2 0,-1-3 0,1 3-1,-1-2 1,0 1 0,-1-1-1,2 1 1,-1-1 0,-1 2 0,0-3-1,2 1 1,-2 0 0,0 1 0,0-1-1,-2 2 1,2-3 0,-1-2-1,-1 1-13,1 4-1,1-4 0,-3 3 0,2-1 1,-1 0-1,-1 0 0,0 0 0,2 1 0,-2-1 1,0 0-1,0 1 0,1-1 0,-6-2 1,3 2 2,-1 0 0,0 0 0,0 1 0,-1-1 0,1 1 0,-1-1 0,-10 0 0,-2 0 2,-1 0 0,0 1 0,0 1 0,-39 1 0,7 3 20,0 0 0,2 3-1,-2 2 1,-75 19-1,-188 72 101,132-28-59,150-57-64,2 2 0,0 0 1,-38 29-1,63-41-10,-1 3 0,1-3 0,1 1 0,-1 2 0,2-3 0,-2 3 1,2-1-1,-6 12 0,8-15 0,1 0 0,1 0 1,-2-1-1,1 2 1,1-2-1,0 1 0,0 0 1,0 0-1,0-1 0,1 1 1,-1 0-1,2 1 0,-2-1 1,3-2-1,-3 3 1,2-1-1,-2-2 0,2 2 1,1 1-1,0-3 0,-2 2 1,2-1-1,4 4 0,2 1-6,-1-1-1,2-1 0,1 0 0,-1 1 0,0-3 0,1 2 0,17 4 0,85 18-20,-65-15 35,83 16 27,-31-6 286,168 53 1,-264-73-277,-1-1 1,0 1 0,2-1 0,-3 1-1,1 0 1,0-1 0,0 1-1,4 2 1,-5-2-23,-2-2 1,1 2-1,-1-2 0,0 1 0,2 1 0,-2-2 1,0 0-1,1 1 0,-1 1 0,0-2 0,0 2 1,0-2-1,0 1 0,0-1 0,0 2 0,0-2 1,0 1-1,0-1 0,-1 2 0,1-2 1,0 2-1,-2-1 0,2-1 0,0 0 0,-1 2 1,1-2-1,-2 1 0,2-1 0,-1 2 0,1-2 1,-3 1-1,-4 6 71,0-2 0,-2-1 0,0 1 0,2 0 1,-2-2-1,-1 2 0,-13 3 0,0 0 40,-53 20 227,-89 21-1,-89 12-109,93-23-197,29-5-98,-414 88-778,468-107 58,-155 12 0,229-26 734,0 0-49,-2 0 0,0 0-1,2 0 1,-2 0 0,0 0 0,1 0 0,0-2 0,-1 2-1,2-2 1,-9-1 0,13 3 70,-1 0 0,1 0 0,0 0 0,0 0 0,-2-1 0,2 1 0,0 0 0,0 0 0,0 0 0,-1 0 0,1 0-1,-2-2 1,2 2 0,0 0 0,0 0 0,0-1 0,0 1 0,0 0 0,0 0 0,-1-2 0,1 2 0,0 0 0,0-2 0,0 2 0,0 0 0,0 0 0,0 0 0,0-1 0,0 1 0,0 0 0,0 0 0,0-2-1,12-10-307,0 2 247,1-1 1,3 1-1,-1 2 0,-1 0 0,3 1 0,24-11 0,-20 9 58,306-114 369,14 18 250,-223 69-411,959-271 1460,444-47-1100,-1445 340-648,708-132-4148,-607 114 395,-20 2-2383</inkml:trace>
-  <inkml:trace contextRef="#ctx0" brushRef="#br0" timeOffset="1046.62">1588 597 2321,'-30'43'6414,"65"-68"-4968,14-18-1409,-2-2 0,61-77 1,-93 103-94,19-30-88,-30 42 154,-1 1 0,0 0 0,0-1 1,0-1-1,1-11 0,-4 19-2,0 0-1,0-1 1,0 1 0,0 0-1,0 0 1,0-2 0,0 2-1,2 0 1,-2 0-1,-2-2 1,2 2 0,0 0-1,0-1 1,0 1 0,0 0-1,0 0 1,0-2 0,0 2-1,0 0 1,0 0 0,-1 0-1,1-1 1,0 1 0,0 0-1,0 0 1,-2-2-1,2 2 1,-1 0 0,1 0-1,0-1 1,-2 1 6,1 0 1,1 1-1,-1-1 0,-1 0 0,2 0 1,-1 0-1,-1 0 0,2 2 1,-1-2-1,1 0 0,-2 0 0,1 1 1,1-1-1,0 0 0,-3 2 1,-26 23 266,-7 23-22,2 0 0,-30 61-1,50-85-204,3-5-24,3-8-18,3 0 0,-3 2 1,3-2-1,0 0 0,2 0 0,1 2 1,-3 11-1,5-23-18,-1 1 0,1 0 1,0-2-1,1 1 0,-1 1 1,0-1-1,0 1 1,0-2-1,0 2 0,2-2 1,-2 1-1,0 1 0,1-2 1,1 1-1,-2 1 0,1-1 1,0-1-1,2 4 0,-3-4-8,2 0 1,-1 1-1,1-1 0,-2 0 0,3 0 0,-3 0 0,1 0 0,0 0 0,1 2 1,-1-2-1,1 0 0,-2 0 0,3 0 0,-3 0 0,2 0 0,-2 0 1,2-2-1,1 2 0,3-1-60,1-1 0,-2 0 1,1 1-1,0-2 0,0 1 1,0-1-1,8-5 0,6-6-511,-10 7 627,0-1 0,13-4-1,-20 10-437,-1 1-1,0 1 0,1-2 0,0 0 0,0 2 1,0-1-1,-2-1 0,2 2 0,0 0 1,0 0-1,0 0 0,0-1 0,0 1 0,1 0 1,3 0-1,-1 1-3693</inkml:trace>
+  <inkml:trace contextRef="#ctx0" brushRef="#br0" timeOffset="1046.61">1588 597 2321,'-30'43'6414,"65"-68"-4968,14-18-1409,-2-2 0,61-77 1,-93 103-94,19-30-88,-30 42 154,-1 1 0,0 0 0,0-1 1,0-1-1,1-11 0,-4 19-2,0 0-1,0-1 1,0 1 0,0 0-1,0 0 1,0-2 0,0 2-1,2 0 1,-2 0-1,-2-2 1,2 2 0,0 0-1,0-1 1,0 1 0,0 0-1,0 0 1,0-2 0,0 2-1,0 0 1,0 0 0,-1 0-1,1-1 1,0 1 0,0 0-1,0 0 1,-2-2-1,2 2 1,-1 0 0,1 0-1,0-1 1,-2 1 6,1 0 1,1 1-1,-1-1 0,-1 0 0,2 0 1,-1 0-1,-1 0 0,2 2 1,-1-2-1,1 0 0,-2 0 0,1 1 1,1-1-1,0 0 0,-3 2 1,-26 23 266,-7 23-22,2 0 0,-30 61-1,50-85-204,3-5-24,3-8-18,3 0 0,-3 2 1,3-2-1,0 0 0,2 0 0,1 2 1,-3 11-1,5-23-18,-1 1 0,1 0 1,0-2-1,1 1 0,-1 1 1,0-1-1,0 1 1,0-2-1,0 2 0,2-2 1,-2 1-1,0 1 0,1-2 1,1 1-1,-2 1 0,1-1 1,0-1-1,2 4 0,-3-4-8,2 0 1,-1 1-1,1-1 0,-2 0 0,3 0 0,-3 0 0,1 0 0,0 0 0,1 2 1,-1-2-1,1 0 0,-2 0 0,3 0 0,-3 0 0,2 0 0,-2 0 1,2-2-1,1 2 0,3-1-60,1-1 0,-2 0 1,1 1-1,0-2 0,0 1 1,0-1-1,8-5 0,6-6-511,-10 7 627,0-1 0,13-4-1,-20 10-437,-1 1-1,0 1 0,1-2 0,0 0 0,0 2 1,0-1-1,-2-1 0,2 2 0,0 0 1,0 0-1,0 0 0,0-1 0,0 1 0,1 0 1,3 0-1,-1 1-3693</inkml:trace>
   <inkml:trace contextRef="#ctx0" brushRef="#br0" timeOffset="1600.34">2036 386 8532,'-10'9'1761,"-3"4"-32,-1 0-1553,4 4-192,-2 2-64,1-1-81,-1 1-31,2 0-80,0-2-176,3-1-528,-3-3-513,2 0-176,1-5-928,0-2-1713</inkml:trace>
   <inkml:trace contextRef="#ctx0" brushRef="#br0" timeOffset="1947.61">2143 276 8180,'5'-9'1600,"0"2"-95,-5 1-1633,1 3-416</inkml:trace>
   <inkml:trace contextRef="#ctx0" brushRef="#br0" timeOffset="2402.49">2045 513 7780,'0'0'53,"0"0"1,0 0-1,0 0 1,0 0-1,0 0 1,-2 0-1,2 0 1,0 0-1,0 0 1,0 0-1,0 0 1,-1 0-1,1 0 1,0 0-1,0 0 1,0 0 0,0 0-1,0 0 1,0 0-1,0 0 1,0 0-1,0 0 1,0 0-1,-2 0 1,2 0-1,0 0 1,0 0-1,0 0 1,0 0-1,0 0 1,-1 0-1,1 0 1,0 0-1,0-2 1,0 2 0,0 0-1,0 0 1,0 0-1,0 0 1,0 0-1,0 0 1,0 0-1,0 0 1,0 0-1,0 0 1,0 0-1,0 0 1,0-1-1,0 1 1,0 0-1,0 0 1,0 0-1,0 0 1,0 0 0,0 0-1,0 0 1,0 0-1,0 0 1,0 0-1,0 0 1,11-8 443,20-6-1002,-11 6 379,0-2-1,-1-1 1,-1 1 0,1-1 0,-2 0-1,-1-2 1,1-1 0,22-22 0,-34 32 582,-4 6-135,-1 9 18,-9 19-168,9-28-143,-4 14-41,1-3 32,-1-2-1,0 1 1,-8 14-1,11-25-61,-1 1 0,1 1 0,-1-1-1,1-1 1,-1 1 0,1 1 0,0-1 0,-2-1 0,1 1 0,-1-1 0,1 1-1,0 0 1,-1-1 0,2 1 0,-2-2 0,0 1 0,0 1 0,0 0 0,0-2-1,0 1 1,1-1 0,-1 2 0,-4-2 0,5 0-176,1 0 0,-1 0 0,-1 0 0,2-2 0,-1 2 1,0 0-1,0-1 0,1 1 0,-1 0 0,1 0 0,-1-2 0,-1 0 0,3 2 0,-2-1 0,0 1 0,1-2 0,1 2 1,-2-1-1,1-1 0,-1 2 0,2-2 0,-2 1 0,2-1 0,0 2 0,-2-1 0,1-1 0,1 0 0,0 1 0,-2-1 1,2 1-1,0-1 0,-1 2 0,1-1 0,0-1 0,1-1 0,-1-8-2142</inkml:trace>

</xml_diff>